<commit_message>
Atualização do relatório de Engenharia de Software II
Algoritmo do dígito de controlo do nif.
Implementação do índice e índice de figuras.
</commit_message>
<xml_diff>
--- a/Doc/Eng. Software II/1. RelatórioEngSoftwareII v1.docx
+++ b/Doc/Eng. Software II/1. RelatórioEngSoftwareII v1.docx
@@ -39,7 +39,7 @@
                     </pic:cNvPicPr>
                   </pic:nvPicPr>
                   <pic:blipFill>
-                    <a:blip r:embed="rId5" cstate="print">
+                    <a:blip r:embed="rId8" cstate="print">
                       <a:extLst>
                         <a:ext uri="{28A0092B-C50C-407E-A947-70E740481C1C}">
                           <a14:useLocalDpi xmlns:a14="http://schemas.microsoft.com/office/drawing/2010/main" val="0"/>
@@ -128,10 +128,10 @@
           <w:lang w:bidi="en-US"/>
         </w:rPr>
         <w:sectPr>
-          <w:headerReference w:type="default" r:id="rId6"/>
-          <w:footerReference w:type="even" r:id="rId7"/>
-          <w:footerReference w:type="default" r:id="rId8"/>
-          <w:footerReference w:type="first" r:id="rId9"/>
+          <w:headerReference w:type="default" r:id="rId9"/>
+          <w:footerReference w:type="even" r:id="rId10"/>
+          <w:footerReference w:type="default" r:id="rId11"/>
+          <w:footerReference w:type="first" r:id="rId12"/>
           <w:pgSz w:w="11907" w:h="16839" w:code="9"/>
           <w:pgMar w:top="1134" w:right="1797" w:bottom="1440" w:left="1797" w:header="958" w:footer="805" w:gutter="0"/>
           <w:pgNumType w:start="1"/>
@@ -833,9 +833,9 @@
       <w:pPr>
         <w:spacing w:after="160" w:line="259" w:lineRule="auto"/>
         <w:sectPr>
-          <w:headerReference w:type="even" r:id="rId10"/>
-          <w:headerReference w:type="default" r:id="rId11"/>
-          <w:headerReference w:type="first" r:id="rId12"/>
+          <w:headerReference w:type="even" r:id="rId13"/>
+          <w:headerReference w:type="default" r:id="rId14"/>
+          <w:headerReference w:type="first" r:id="rId15"/>
           <w:type w:val="continuous"/>
           <w:pgSz w:w="11907" w:h="16839"/>
           <w:pgMar w:top="1440" w:right="1800" w:bottom="1440" w:left="1800" w:header="720" w:footer="805" w:gutter="0"/>
@@ -866,9 +866,1834 @@
     </w:p>
     <w:p>
       <w:pPr>
+        <w:pStyle w:val="ndice1"/>
+        <w:tabs>
+          <w:tab w:val="left" w:pos="480"/>
+          <w:tab w:val="right" w:leader="dot" w:pos="8494"/>
+        </w:tabs>
+        <w:rPr>
+          <w:rFonts w:asciiTheme="minorHAnsi" w:eastAsiaTheme="minorEastAsia" w:hAnsiTheme="minorHAnsi"/>
+          <w:noProof/>
+          <w:sz w:val="22"/>
+          <w:lang w:eastAsia="pt-PT"/>
+        </w:rPr>
+      </w:pPr>
+      <w:r>
+        <w:rPr>
+          <w:rFonts w:cs="Times New Roman"/>
+          <w:sz w:val="56"/>
+          <w:szCs w:val="56"/>
+        </w:rPr>
+        <w:fldChar w:fldCharType="begin"/>
+      </w:r>
+      <w:r>
+        <w:rPr>
+          <w:rFonts w:cs="Times New Roman"/>
+          <w:sz w:val="56"/>
+          <w:szCs w:val="56"/>
+        </w:rPr>
+        <w:instrText xml:space="preserve"> TOC \h \z \t "Cabeçalho 1;2;Cabeçalho 2;3;Título;1" </w:instrText>
+      </w:r>
+      <w:r>
+        <w:rPr>
+          <w:rFonts w:cs="Times New Roman"/>
+          <w:sz w:val="56"/>
+          <w:szCs w:val="56"/>
+        </w:rPr>
+        <w:fldChar w:fldCharType="separate"/>
+      </w:r>
+      <w:hyperlink w:anchor="_Toc498518330" w:history="1">
+        <w:r>
+          <w:rPr>
+            <w:rStyle w:val="Hiperligao"/>
+            <w:noProof/>
+          </w:rPr>
+          <w:t>1.</w:t>
+        </w:r>
+        <w:r>
+          <w:rPr>
+            <w:rFonts w:asciiTheme="minorHAnsi" w:eastAsiaTheme="minorEastAsia" w:hAnsiTheme="minorHAnsi"/>
+            <w:noProof/>
+            <w:sz w:val="22"/>
+            <w:lang w:eastAsia="pt-PT"/>
+          </w:rPr>
+          <w:tab/>
+        </w:r>
+        <w:r>
+          <w:rPr>
+            <w:rStyle w:val="Hiperligao"/>
+            <w:noProof/>
+          </w:rPr>
+          <w:t>Introdução</w:t>
+        </w:r>
+        <w:r>
+          <w:rPr>
+            <w:noProof/>
+            <w:webHidden/>
+          </w:rPr>
+          <w:tab/>
+        </w:r>
+        <w:r>
+          <w:rPr>
+            <w:noProof/>
+            <w:webHidden/>
+          </w:rPr>
+          <w:fldChar w:fldCharType="begin"/>
+        </w:r>
+        <w:r>
+          <w:rPr>
+            <w:noProof/>
+            <w:webHidden/>
+          </w:rPr>
+          <w:instrText xml:space="preserve"> PAGEREF _Toc498518330 \h </w:instrText>
+        </w:r>
+        <w:r>
+          <w:rPr>
+            <w:noProof/>
+            <w:webHidden/>
+          </w:rPr>
+        </w:r>
+        <w:r>
+          <w:rPr>
+            <w:noProof/>
+            <w:webHidden/>
+          </w:rPr>
+          <w:fldChar w:fldCharType="separate"/>
+        </w:r>
+        <w:r>
+          <w:rPr>
+            <w:noProof/>
+            <w:webHidden/>
+          </w:rPr>
+          <w:t>3</w:t>
+        </w:r>
+        <w:r>
+          <w:rPr>
+            <w:noProof/>
+            <w:webHidden/>
+          </w:rPr>
+          <w:fldChar w:fldCharType="end"/>
+        </w:r>
+      </w:hyperlink>
+    </w:p>
+    <w:p>
+      <w:pPr>
+        <w:pStyle w:val="ndice1"/>
+        <w:tabs>
+          <w:tab w:val="left" w:pos="480"/>
+          <w:tab w:val="right" w:leader="dot" w:pos="8494"/>
+        </w:tabs>
+        <w:rPr>
+          <w:rFonts w:asciiTheme="minorHAnsi" w:eastAsiaTheme="minorEastAsia" w:hAnsiTheme="minorHAnsi"/>
+          <w:noProof/>
+          <w:sz w:val="22"/>
+          <w:lang w:eastAsia="pt-PT"/>
+        </w:rPr>
+      </w:pPr>
+      <w:hyperlink w:anchor="_Toc498518331" w:history="1">
+        <w:r>
+          <w:rPr>
+            <w:rStyle w:val="Hiperligao"/>
+            <w:noProof/>
+          </w:rPr>
+          <w:t>2.</w:t>
+        </w:r>
+        <w:r>
+          <w:rPr>
+            <w:rFonts w:asciiTheme="minorHAnsi" w:eastAsiaTheme="minorEastAsia" w:hAnsiTheme="minorHAnsi"/>
+            <w:noProof/>
+            <w:sz w:val="22"/>
+            <w:lang w:eastAsia="pt-PT"/>
+          </w:rPr>
+          <w:tab/>
+        </w:r>
+        <w:r>
+          <w:rPr>
+            <w:rStyle w:val="Hiperligao"/>
+            <w:noProof/>
+          </w:rPr>
+          <w:t>Estado da arte</w:t>
+        </w:r>
+        <w:r>
+          <w:rPr>
+            <w:noProof/>
+            <w:webHidden/>
+          </w:rPr>
+          <w:tab/>
+        </w:r>
+        <w:r>
+          <w:rPr>
+            <w:noProof/>
+            <w:webHidden/>
+          </w:rPr>
+          <w:fldChar w:fldCharType="begin"/>
+        </w:r>
+        <w:r>
+          <w:rPr>
+            <w:noProof/>
+            <w:webHidden/>
+          </w:rPr>
+          <w:instrText xml:space="preserve"> PAGEREF _Toc498518331 \h </w:instrText>
+        </w:r>
+        <w:r>
+          <w:rPr>
+            <w:noProof/>
+            <w:webHidden/>
+          </w:rPr>
+        </w:r>
+        <w:r>
+          <w:rPr>
+            <w:noProof/>
+            <w:webHidden/>
+          </w:rPr>
+          <w:fldChar w:fldCharType="separate"/>
+        </w:r>
+        <w:r>
+          <w:rPr>
+            <w:noProof/>
+            <w:webHidden/>
+          </w:rPr>
+          <w:t>4</w:t>
+        </w:r>
+        <w:r>
+          <w:rPr>
+            <w:noProof/>
+            <w:webHidden/>
+          </w:rPr>
+          <w:fldChar w:fldCharType="end"/>
+        </w:r>
+      </w:hyperlink>
+    </w:p>
+    <w:p>
+      <w:pPr>
+        <w:pStyle w:val="ndice2"/>
+        <w:tabs>
+          <w:tab w:val="left" w:pos="880"/>
+          <w:tab w:val="right" w:leader="dot" w:pos="8494"/>
+        </w:tabs>
+        <w:rPr>
+          <w:rFonts w:asciiTheme="minorHAnsi" w:eastAsiaTheme="minorEastAsia" w:hAnsiTheme="minorHAnsi"/>
+          <w:noProof/>
+          <w:sz w:val="22"/>
+          <w:lang w:eastAsia="pt-PT"/>
+        </w:rPr>
+      </w:pPr>
+      <w:hyperlink w:anchor="_Toc498518332" w:history="1">
+        <w:r>
+          <w:rPr>
+            <w:rStyle w:val="Hiperligao"/>
+            <w:noProof/>
+          </w:rPr>
+          <w:t>2.1.</w:t>
+        </w:r>
+        <w:r>
+          <w:rPr>
+            <w:rFonts w:asciiTheme="minorHAnsi" w:eastAsiaTheme="minorEastAsia" w:hAnsiTheme="minorHAnsi"/>
+            <w:noProof/>
+            <w:sz w:val="22"/>
+            <w:lang w:eastAsia="pt-PT"/>
+          </w:rPr>
+          <w:tab/>
+        </w:r>
+        <w:r>
+          <w:rPr>
+            <w:rStyle w:val="Hiperligao"/>
+            <w:noProof/>
+          </w:rPr>
+          <w:t>Lista de casos de uso</w:t>
+        </w:r>
+        <w:r>
+          <w:rPr>
+            <w:noProof/>
+            <w:webHidden/>
+          </w:rPr>
+          <w:tab/>
+        </w:r>
+        <w:r>
+          <w:rPr>
+            <w:noProof/>
+            <w:webHidden/>
+          </w:rPr>
+          <w:fldChar w:fldCharType="begin"/>
+        </w:r>
+        <w:r>
+          <w:rPr>
+            <w:noProof/>
+            <w:webHidden/>
+          </w:rPr>
+          <w:instrText xml:space="preserve"> PAGEREF _Toc498518332 \h </w:instrText>
+        </w:r>
+        <w:r>
+          <w:rPr>
+            <w:noProof/>
+            <w:webHidden/>
+          </w:rPr>
+        </w:r>
+        <w:r>
+          <w:rPr>
+            <w:noProof/>
+            <w:webHidden/>
+          </w:rPr>
+          <w:fldChar w:fldCharType="separate"/>
+        </w:r>
+        <w:r>
+          <w:rPr>
+            <w:noProof/>
+            <w:webHidden/>
+          </w:rPr>
+          <w:t>4</w:t>
+        </w:r>
+        <w:r>
+          <w:rPr>
+            <w:noProof/>
+            <w:webHidden/>
+          </w:rPr>
+          <w:fldChar w:fldCharType="end"/>
+        </w:r>
+      </w:hyperlink>
+    </w:p>
+    <w:p>
+      <w:pPr>
+        <w:pStyle w:val="ndice2"/>
+        <w:tabs>
+          <w:tab w:val="left" w:pos="880"/>
+          <w:tab w:val="right" w:leader="dot" w:pos="8494"/>
+        </w:tabs>
+        <w:rPr>
+          <w:rFonts w:asciiTheme="minorHAnsi" w:eastAsiaTheme="minorEastAsia" w:hAnsiTheme="minorHAnsi"/>
+          <w:noProof/>
+          <w:sz w:val="22"/>
+          <w:lang w:eastAsia="pt-PT"/>
+        </w:rPr>
+      </w:pPr>
+      <w:hyperlink w:anchor="_Toc498518333" w:history="1">
+        <w:r>
+          <w:rPr>
+            <w:rStyle w:val="Hiperligao"/>
+            <w:noProof/>
+          </w:rPr>
+          <w:t>2.2.</w:t>
+        </w:r>
+        <w:r>
+          <w:rPr>
+            <w:rFonts w:asciiTheme="minorHAnsi" w:eastAsiaTheme="minorEastAsia" w:hAnsiTheme="minorHAnsi"/>
+            <w:noProof/>
+            <w:sz w:val="22"/>
+            <w:lang w:eastAsia="pt-PT"/>
+          </w:rPr>
+          <w:tab/>
+        </w:r>
+        <w:r>
+          <w:rPr>
+            <w:rStyle w:val="Hiperligao"/>
+            <w:noProof/>
+          </w:rPr>
+          <w:t>Tabela com comparação de funcionalidades</w:t>
+        </w:r>
+        <w:r>
+          <w:rPr>
+            <w:noProof/>
+            <w:webHidden/>
+          </w:rPr>
+          <w:tab/>
+        </w:r>
+        <w:r>
+          <w:rPr>
+            <w:noProof/>
+            <w:webHidden/>
+          </w:rPr>
+          <w:fldChar w:fldCharType="begin"/>
+        </w:r>
+        <w:r>
+          <w:rPr>
+            <w:noProof/>
+            <w:webHidden/>
+          </w:rPr>
+          <w:instrText xml:space="preserve"> PAGEREF _Toc498518333 \h </w:instrText>
+        </w:r>
+        <w:r>
+          <w:rPr>
+            <w:noProof/>
+            <w:webHidden/>
+          </w:rPr>
+        </w:r>
+        <w:r>
+          <w:rPr>
+            <w:noProof/>
+            <w:webHidden/>
+          </w:rPr>
+          <w:fldChar w:fldCharType="separate"/>
+        </w:r>
+        <w:r>
+          <w:rPr>
+            <w:noProof/>
+            <w:webHidden/>
+          </w:rPr>
+          <w:t>7</w:t>
+        </w:r>
+        <w:r>
+          <w:rPr>
+            <w:noProof/>
+            <w:webHidden/>
+          </w:rPr>
+          <w:fldChar w:fldCharType="end"/>
+        </w:r>
+      </w:hyperlink>
+    </w:p>
+    <w:p>
+      <w:pPr>
+        <w:pStyle w:val="ndice3"/>
+        <w:tabs>
+          <w:tab w:val="right" w:leader="dot" w:pos="8494"/>
+        </w:tabs>
+        <w:rPr>
+          <w:rFonts w:asciiTheme="minorHAnsi" w:eastAsiaTheme="minorEastAsia" w:hAnsiTheme="minorHAnsi"/>
+          <w:noProof/>
+          <w:sz w:val="22"/>
+          <w:lang w:eastAsia="pt-PT"/>
+        </w:rPr>
+      </w:pPr>
+      <w:hyperlink w:anchor="_Toc498518334" w:history="1">
+        <w:r>
+          <w:rPr>
+            <w:rStyle w:val="Hiperligao"/>
+            <w:noProof/>
+          </w:rPr>
+          <w:t>SpiralDevelopment – Andreia Ernesto</w:t>
+        </w:r>
+        <w:r>
+          <w:rPr>
+            <w:noProof/>
+            <w:webHidden/>
+          </w:rPr>
+          <w:tab/>
+        </w:r>
+        <w:r>
+          <w:rPr>
+            <w:noProof/>
+            <w:webHidden/>
+          </w:rPr>
+          <w:fldChar w:fldCharType="begin"/>
+        </w:r>
+        <w:r>
+          <w:rPr>
+            <w:noProof/>
+            <w:webHidden/>
+          </w:rPr>
+          <w:instrText xml:space="preserve"> PAGEREF _Toc498518334 \h </w:instrText>
+        </w:r>
+        <w:r>
+          <w:rPr>
+            <w:noProof/>
+            <w:webHidden/>
+          </w:rPr>
+        </w:r>
+        <w:r>
+          <w:rPr>
+            <w:noProof/>
+            <w:webHidden/>
+          </w:rPr>
+          <w:fldChar w:fldCharType="separate"/>
+        </w:r>
+        <w:r>
+          <w:rPr>
+            <w:noProof/>
+            <w:webHidden/>
+          </w:rPr>
+          <w:t>8</w:t>
+        </w:r>
+        <w:r>
+          <w:rPr>
+            <w:noProof/>
+            <w:webHidden/>
+          </w:rPr>
+          <w:fldChar w:fldCharType="end"/>
+        </w:r>
+      </w:hyperlink>
+    </w:p>
+    <w:p>
+      <w:pPr>
+        <w:pStyle w:val="ndice3"/>
+        <w:tabs>
+          <w:tab w:val="right" w:leader="dot" w:pos="8494"/>
+        </w:tabs>
+        <w:rPr>
+          <w:rFonts w:asciiTheme="minorHAnsi" w:eastAsiaTheme="minorEastAsia" w:hAnsiTheme="minorHAnsi"/>
+          <w:noProof/>
+          <w:sz w:val="22"/>
+          <w:lang w:eastAsia="pt-PT"/>
+        </w:rPr>
+      </w:pPr>
+      <w:hyperlink w:anchor="_Toc498518335" w:history="1">
+        <w:r>
+          <w:rPr>
+            <w:rStyle w:val="Hiperligao"/>
+            <w:noProof/>
+          </w:rPr>
+          <w:t>TwoTierView – Janilta Pires</w:t>
+        </w:r>
+        <w:r>
+          <w:rPr>
+            <w:noProof/>
+            <w:webHidden/>
+          </w:rPr>
+          <w:tab/>
+        </w:r>
+        <w:r>
+          <w:rPr>
+            <w:noProof/>
+            <w:webHidden/>
+          </w:rPr>
+          <w:fldChar w:fldCharType="begin"/>
+        </w:r>
+        <w:r>
+          <w:rPr>
+            <w:noProof/>
+            <w:webHidden/>
+          </w:rPr>
+          <w:instrText xml:space="preserve"> PAGEREF _Toc498518335 \h </w:instrText>
+        </w:r>
+        <w:r>
+          <w:rPr>
+            <w:noProof/>
+            <w:webHidden/>
+          </w:rPr>
+        </w:r>
+        <w:r>
+          <w:rPr>
+            <w:noProof/>
+            <w:webHidden/>
+          </w:rPr>
+          <w:fldChar w:fldCharType="separate"/>
+        </w:r>
+        <w:r>
+          <w:rPr>
+            <w:noProof/>
+            <w:webHidden/>
+          </w:rPr>
+          <w:t>9</w:t>
+        </w:r>
+        <w:r>
+          <w:rPr>
+            <w:noProof/>
+            <w:webHidden/>
+          </w:rPr>
+          <w:fldChar w:fldCharType="end"/>
+        </w:r>
+      </w:hyperlink>
+    </w:p>
+    <w:p>
+      <w:pPr>
+        <w:pStyle w:val="ndice3"/>
+        <w:tabs>
+          <w:tab w:val="right" w:leader="dot" w:pos="8494"/>
+        </w:tabs>
+        <w:rPr>
+          <w:rFonts w:asciiTheme="minorHAnsi" w:eastAsiaTheme="minorEastAsia" w:hAnsiTheme="minorHAnsi"/>
+          <w:noProof/>
+          <w:sz w:val="22"/>
+          <w:lang w:eastAsia="pt-PT"/>
+        </w:rPr>
+      </w:pPr>
+      <w:hyperlink w:anchor="_Toc498518336" w:history="1">
+        <w:r>
+          <w:rPr>
+            <w:rStyle w:val="Hiperligao"/>
+            <w:noProof/>
+          </w:rPr>
+          <w:t>Quitting Time – Pedro Sanches</w:t>
+        </w:r>
+        <w:r>
+          <w:rPr>
+            <w:noProof/>
+            <w:webHidden/>
+          </w:rPr>
+          <w:tab/>
+        </w:r>
+        <w:r>
+          <w:rPr>
+            <w:noProof/>
+            <w:webHidden/>
+          </w:rPr>
+          <w:fldChar w:fldCharType="begin"/>
+        </w:r>
+        <w:r>
+          <w:rPr>
+            <w:noProof/>
+            <w:webHidden/>
+          </w:rPr>
+          <w:instrText xml:space="preserve"> PAGEREF _Toc498518336 \h </w:instrText>
+        </w:r>
+        <w:r>
+          <w:rPr>
+            <w:noProof/>
+            <w:webHidden/>
+          </w:rPr>
+        </w:r>
+        <w:r>
+          <w:rPr>
+            <w:noProof/>
+            <w:webHidden/>
+          </w:rPr>
+          <w:fldChar w:fldCharType="separate"/>
+        </w:r>
+        <w:r>
+          <w:rPr>
+            <w:noProof/>
+            <w:webHidden/>
+          </w:rPr>
+          <w:t>10</w:t>
+        </w:r>
+        <w:r>
+          <w:rPr>
+            <w:noProof/>
+            <w:webHidden/>
+          </w:rPr>
+          <w:fldChar w:fldCharType="end"/>
+        </w:r>
+      </w:hyperlink>
+    </w:p>
+    <w:p>
+      <w:pPr>
+        <w:pStyle w:val="ndice1"/>
+        <w:tabs>
+          <w:tab w:val="left" w:pos="480"/>
+          <w:tab w:val="right" w:leader="dot" w:pos="8494"/>
+        </w:tabs>
+        <w:rPr>
+          <w:rFonts w:asciiTheme="minorHAnsi" w:eastAsiaTheme="minorEastAsia" w:hAnsiTheme="minorHAnsi"/>
+          <w:noProof/>
+          <w:sz w:val="22"/>
+          <w:lang w:eastAsia="pt-PT"/>
+        </w:rPr>
+      </w:pPr>
+      <w:hyperlink w:anchor="_Toc498518337" w:history="1">
+        <w:r>
+          <w:rPr>
+            <w:rStyle w:val="Hiperligao"/>
+            <w:noProof/>
+          </w:rPr>
+          <w:t>3.</w:t>
+        </w:r>
+        <w:r>
+          <w:rPr>
+            <w:rFonts w:asciiTheme="minorHAnsi" w:eastAsiaTheme="minorEastAsia" w:hAnsiTheme="minorHAnsi"/>
+            <w:noProof/>
+            <w:sz w:val="22"/>
+            <w:lang w:eastAsia="pt-PT"/>
+          </w:rPr>
+          <w:tab/>
+        </w:r>
+        <w:r>
+          <w:rPr>
+            <w:rStyle w:val="Hiperligao"/>
+            <w:noProof/>
+          </w:rPr>
+          <w:t>Análise de Requisitos</w:t>
+        </w:r>
+        <w:r>
+          <w:rPr>
+            <w:noProof/>
+            <w:webHidden/>
+          </w:rPr>
+          <w:tab/>
+        </w:r>
+        <w:r>
+          <w:rPr>
+            <w:noProof/>
+            <w:webHidden/>
+          </w:rPr>
+          <w:fldChar w:fldCharType="begin"/>
+        </w:r>
+        <w:r>
+          <w:rPr>
+            <w:noProof/>
+            <w:webHidden/>
+          </w:rPr>
+          <w:instrText xml:space="preserve"> PAGEREF _Toc498518337 \h </w:instrText>
+        </w:r>
+        <w:r>
+          <w:rPr>
+            <w:noProof/>
+            <w:webHidden/>
+          </w:rPr>
+        </w:r>
+        <w:r>
+          <w:rPr>
+            <w:noProof/>
+            <w:webHidden/>
+          </w:rPr>
+          <w:fldChar w:fldCharType="separate"/>
+        </w:r>
+        <w:r>
+          <w:rPr>
+            <w:noProof/>
+            <w:webHidden/>
+          </w:rPr>
+          <w:t>14</w:t>
+        </w:r>
+        <w:r>
+          <w:rPr>
+            <w:noProof/>
+            <w:webHidden/>
+          </w:rPr>
+          <w:fldChar w:fldCharType="end"/>
+        </w:r>
+      </w:hyperlink>
+    </w:p>
+    <w:p>
+      <w:pPr>
+        <w:pStyle w:val="ndice2"/>
+        <w:tabs>
+          <w:tab w:val="left" w:pos="880"/>
+          <w:tab w:val="right" w:leader="dot" w:pos="8494"/>
+        </w:tabs>
+        <w:rPr>
+          <w:rFonts w:asciiTheme="minorHAnsi" w:eastAsiaTheme="minorEastAsia" w:hAnsiTheme="minorHAnsi"/>
+          <w:noProof/>
+          <w:sz w:val="22"/>
+          <w:lang w:eastAsia="pt-PT"/>
+        </w:rPr>
+      </w:pPr>
+      <w:hyperlink w:anchor="_Toc498518338" w:history="1">
+        <w:r>
+          <w:rPr>
+            <w:rStyle w:val="Hiperligao"/>
+            <w:noProof/>
+          </w:rPr>
+          <w:t>3.1.</w:t>
+        </w:r>
+        <w:r>
+          <w:rPr>
+            <w:rFonts w:asciiTheme="minorHAnsi" w:eastAsiaTheme="minorEastAsia" w:hAnsiTheme="minorHAnsi"/>
+            <w:noProof/>
+            <w:sz w:val="22"/>
+            <w:lang w:eastAsia="pt-PT"/>
+          </w:rPr>
+          <w:tab/>
+        </w:r>
+        <w:r>
+          <w:rPr>
+            <w:rStyle w:val="Hiperligao"/>
+            <w:noProof/>
+          </w:rPr>
+          <w:t>Descrição do tema do projeto</w:t>
+        </w:r>
+        <w:r>
+          <w:rPr>
+            <w:noProof/>
+            <w:webHidden/>
+          </w:rPr>
+          <w:tab/>
+        </w:r>
+        <w:r>
+          <w:rPr>
+            <w:noProof/>
+            <w:webHidden/>
+          </w:rPr>
+          <w:fldChar w:fldCharType="begin"/>
+        </w:r>
+        <w:r>
+          <w:rPr>
+            <w:noProof/>
+            <w:webHidden/>
+          </w:rPr>
+          <w:instrText xml:space="preserve"> PAGEREF _Toc498518338 \h </w:instrText>
+        </w:r>
+        <w:r>
+          <w:rPr>
+            <w:noProof/>
+            <w:webHidden/>
+          </w:rPr>
+        </w:r>
+        <w:r>
+          <w:rPr>
+            <w:noProof/>
+            <w:webHidden/>
+          </w:rPr>
+          <w:fldChar w:fldCharType="separate"/>
+        </w:r>
+        <w:r>
+          <w:rPr>
+            <w:noProof/>
+            <w:webHidden/>
+          </w:rPr>
+          <w:t>14</w:t>
+        </w:r>
+        <w:r>
+          <w:rPr>
+            <w:noProof/>
+            <w:webHidden/>
+          </w:rPr>
+          <w:fldChar w:fldCharType="end"/>
+        </w:r>
+      </w:hyperlink>
+    </w:p>
+    <w:p>
+      <w:pPr>
+        <w:pStyle w:val="ndice2"/>
+        <w:tabs>
+          <w:tab w:val="left" w:pos="880"/>
+          <w:tab w:val="right" w:leader="dot" w:pos="8494"/>
+        </w:tabs>
+        <w:rPr>
+          <w:rFonts w:asciiTheme="minorHAnsi" w:eastAsiaTheme="minorEastAsia" w:hAnsiTheme="minorHAnsi"/>
+          <w:noProof/>
+          <w:sz w:val="22"/>
+          <w:lang w:eastAsia="pt-PT"/>
+        </w:rPr>
+      </w:pPr>
+      <w:hyperlink w:anchor="_Toc498518339" w:history="1">
+        <w:r>
+          <w:rPr>
+            <w:rStyle w:val="Hiperligao"/>
+            <w:noProof/>
+          </w:rPr>
+          <w:t>3.2.</w:t>
+        </w:r>
+        <w:r>
+          <w:rPr>
+            <w:rFonts w:asciiTheme="minorHAnsi" w:eastAsiaTheme="minorEastAsia" w:hAnsiTheme="minorHAnsi"/>
+            <w:noProof/>
+            <w:sz w:val="22"/>
+            <w:lang w:eastAsia="pt-PT"/>
+          </w:rPr>
+          <w:tab/>
+        </w:r>
+        <w:r>
+          <w:rPr>
+            <w:rStyle w:val="Hiperligao"/>
+            <w:noProof/>
+          </w:rPr>
+          <w:t>Diagrama de Contexto</w:t>
+        </w:r>
+        <w:r>
+          <w:rPr>
+            <w:noProof/>
+            <w:webHidden/>
+          </w:rPr>
+          <w:tab/>
+        </w:r>
+        <w:r>
+          <w:rPr>
+            <w:noProof/>
+            <w:webHidden/>
+          </w:rPr>
+          <w:fldChar w:fldCharType="begin"/>
+        </w:r>
+        <w:r>
+          <w:rPr>
+            <w:noProof/>
+            <w:webHidden/>
+          </w:rPr>
+          <w:instrText xml:space="preserve"> PAGEREF _Toc498518339 \h </w:instrText>
+        </w:r>
+        <w:r>
+          <w:rPr>
+            <w:noProof/>
+            <w:webHidden/>
+          </w:rPr>
+        </w:r>
+        <w:r>
+          <w:rPr>
+            <w:noProof/>
+            <w:webHidden/>
+          </w:rPr>
+          <w:fldChar w:fldCharType="separate"/>
+        </w:r>
+        <w:r>
+          <w:rPr>
+            <w:noProof/>
+            <w:webHidden/>
+          </w:rPr>
+          <w:t>14</w:t>
+        </w:r>
+        <w:r>
+          <w:rPr>
+            <w:noProof/>
+            <w:webHidden/>
+          </w:rPr>
+          <w:fldChar w:fldCharType="end"/>
+        </w:r>
+      </w:hyperlink>
+    </w:p>
+    <w:p>
+      <w:pPr>
+        <w:pStyle w:val="ndice2"/>
+        <w:tabs>
+          <w:tab w:val="left" w:pos="880"/>
+          <w:tab w:val="right" w:leader="dot" w:pos="8494"/>
+        </w:tabs>
+        <w:rPr>
+          <w:rFonts w:asciiTheme="minorHAnsi" w:eastAsiaTheme="minorEastAsia" w:hAnsiTheme="minorHAnsi"/>
+          <w:noProof/>
+          <w:sz w:val="22"/>
+          <w:lang w:eastAsia="pt-PT"/>
+        </w:rPr>
+      </w:pPr>
+      <w:hyperlink w:anchor="_Toc498518340" w:history="1">
+        <w:r>
+          <w:rPr>
+            <w:rStyle w:val="Hiperligao"/>
+            <w:noProof/>
+          </w:rPr>
+          <w:t>3.3.</w:t>
+        </w:r>
+        <w:r>
+          <w:rPr>
+            <w:rFonts w:asciiTheme="minorHAnsi" w:eastAsiaTheme="minorEastAsia" w:hAnsiTheme="minorHAnsi"/>
+            <w:noProof/>
+            <w:sz w:val="22"/>
+            <w:lang w:eastAsia="pt-PT"/>
+          </w:rPr>
+          <w:tab/>
+        </w:r>
+        <w:r>
+          <w:rPr>
+            <w:rStyle w:val="Hiperligao"/>
+            <w:noProof/>
+          </w:rPr>
+          <w:t>Tabela de Atores, objetivos e respetivos Casos de Uso</w:t>
+        </w:r>
+        <w:r>
+          <w:rPr>
+            <w:noProof/>
+            <w:webHidden/>
+          </w:rPr>
+          <w:tab/>
+        </w:r>
+        <w:r>
+          <w:rPr>
+            <w:noProof/>
+            <w:webHidden/>
+          </w:rPr>
+          <w:fldChar w:fldCharType="begin"/>
+        </w:r>
+        <w:r>
+          <w:rPr>
+            <w:noProof/>
+            <w:webHidden/>
+          </w:rPr>
+          <w:instrText xml:space="preserve"> PAGEREF _Toc498518340 \h </w:instrText>
+        </w:r>
+        <w:r>
+          <w:rPr>
+            <w:noProof/>
+            <w:webHidden/>
+          </w:rPr>
+        </w:r>
+        <w:r>
+          <w:rPr>
+            <w:noProof/>
+            <w:webHidden/>
+          </w:rPr>
+          <w:fldChar w:fldCharType="separate"/>
+        </w:r>
+        <w:r>
+          <w:rPr>
+            <w:noProof/>
+            <w:webHidden/>
+          </w:rPr>
+          <w:t>14</w:t>
+        </w:r>
+        <w:r>
+          <w:rPr>
+            <w:noProof/>
+            <w:webHidden/>
+          </w:rPr>
+          <w:fldChar w:fldCharType="end"/>
+        </w:r>
+      </w:hyperlink>
+    </w:p>
+    <w:p>
+      <w:pPr>
+        <w:pStyle w:val="ndice2"/>
+        <w:tabs>
+          <w:tab w:val="left" w:pos="880"/>
+          <w:tab w:val="right" w:leader="dot" w:pos="8494"/>
+        </w:tabs>
+        <w:rPr>
+          <w:rFonts w:asciiTheme="minorHAnsi" w:eastAsiaTheme="minorEastAsia" w:hAnsiTheme="minorHAnsi"/>
+          <w:noProof/>
+          <w:sz w:val="22"/>
+          <w:lang w:eastAsia="pt-PT"/>
+        </w:rPr>
+      </w:pPr>
+      <w:hyperlink w:anchor="_Toc498518341" w:history="1">
+        <w:r>
+          <w:rPr>
+            <w:rStyle w:val="Hiperligao"/>
+            <w:noProof/>
+          </w:rPr>
+          <w:t>3.4.</w:t>
+        </w:r>
+        <w:r>
+          <w:rPr>
+            <w:rFonts w:asciiTheme="minorHAnsi" w:eastAsiaTheme="minorEastAsia" w:hAnsiTheme="minorHAnsi"/>
+            <w:noProof/>
+            <w:sz w:val="22"/>
+            <w:lang w:eastAsia="pt-PT"/>
+          </w:rPr>
+          <w:tab/>
+        </w:r>
+        <w:r>
+          <w:rPr>
+            <w:rStyle w:val="Hiperligao"/>
+            <w:noProof/>
+          </w:rPr>
+          <w:t>Diagrama de Casos de Uso</w:t>
+        </w:r>
+        <w:r>
+          <w:rPr>
+            <w:noProof/>
+            <w:webHidden/>
+          </w:rPr>
+          <w:tab/>
+        </w:r>
+        <w:r>
+          <w:rPr>
+            <w:noProof/>
+            <w:webHidden/>
+          </w:rPr>
+          <w:fldChar w:fldCharType="begin"/>
+        </w:r>
+        <w:r>
+          <w:rPr>
+            <w:noProof/>
+            <w:webHidden/>
+          </w:rPr>
+          <w:instrText xml:space="preserve"> PAGEREF _Toc498518341 \h </w:instrText>
+        </w:r>
+        <w:r>
+          <w:rPr>
+            <w:noProof/>
+            <w:webHidden/>
+          </w:rPr>
+        </w:r>
+        <w:r>
+          <w:rPr>
+            <w:noProof/>
+            <w:webHidden/>
+          </w:rPr>
+          <w:fldChar w:fldCharType="separate"/>
+        </w:r>
+        <w:r>
+          <w:rPr>
+            <w:noProof/>
+            <w:webHidden/>
+          </w:rPr>
+          <w:t>14</w:t>
+        </w:r>
+        <w:r>
+          <w:rPr>
+            <w:noProof/>
+            <w:webHidden/>
+          </w:rPr>
+          <w:fldChar w:fldCharType="end"/>
+        </w:r>
+      </w:hyperlink>
+    </w:p>
+    <w:p>
+      <w:pPr>
+        <w:pStyle w:val="ndice2"/>
+        <w:tabs>
+          <w:tab w:val="left" w:pos="880"/>
+          <w:tab w:val="right" w:leader="dot" w:pos="8494"/>
+        </w:tabs>
+        <w:rPr>
+          <w:rFonts w:asciiTheme="minorHAnsi" w:eastAsiaTheme="minorEastAsia" w:hAnsiTheme="minorHAnsi"/>
+          <w:noProof/>
+          <w:sz w:val="22"/>
+          <w:lang w:eastAsia="pt-PT"/>
+        </w:rPr>
+      </w:pPr>
+      <w:hyperlink w:anchor="_Toc498518342" w:history="1">
+        <w:r>
+          <w:rPr>
+            <w:rStyle w:val="Hiperligao"/>
+            <w:noProof/>
+          </w:rPr>
+          <w:t>3.5.</w:t>
+        </w:r>
+        <w:r>
+          <w:rPr>
+            <w:rFonts w:asciiTheme="minorHAnsi" w:eastAsiaTheme="minorEastAsia" w:hAnsiTheme="minorHAnsi"/>
+            <w:noProof/>
+            <w:sz w:val="22"/>
+            <w:lang w:eastAsia="pt-PT"/>
+          </w:rPr>
+          <w:tab/>
+        </w:r>
+        <w:r>
+          <w:rPr>
+            <w:rStyle w:val="Hiperligao"/>
+            <w:noProof/>
+          </w:rPr>
+          <w:t>Descrição de os Casos de Uso</w:t>
+        </w:r>
+        <w:r>
+          <w:rPr>
+            <w:noProof/>
+            <w:webHidden/>
+          </w:rPr>
+          <w:tab/>
+        </w:r>
+        <w:r>
+          <w:rPr>
+            <w:noProof/>
+            <w:webHidden/>
+          </w:rPr>
+          <w:fldChar w:fldCharType="begin"/>
+        </w:r>
+        <w:r>
+          <w:rPr>
+            <w:noProof/>
+            <w:webHidden/>
+          </w:rPr>
+          <w:instrText xml:space="preserve"> PAGEREF _Toc498518342 \h </w:instrText>
+        </w:r>
+        <w:r>
+          <w:rPr>
+            <w:noProof/>
+            <w:webHidden/>
+          </w:rPr>
+        </w:r>
+        <w:r>
+          <w:rPr>
+            <w:noProof/>
+            <w:webHidden/>
+          </w:rPr>
+          <w:fldChar w:fldCharType="separate"/>
+        </w:r>
+        <w:r>
+          <w:rPr>
+            <w:noProof/>
+            <w:webHidden/>
+          </w:rPr>
+          <w:t>15</w:t>
+        </w:r>
+        <w:r>
+          <w:rPr>
+            <w:noProof/>
+            <w:webHidden/>
+          </w:rPr>
+          <w:fldChar w:fldCharType="end"/>
+        </w:r>
+      </w:hyperlink>
+    </w:p>
+    <w:p>
+      <w:pPr>
+        <w:pStyle w:val="ndice2"/>
+        <w:tabs>
+          <w:tab w:val="left" w:pos="880"/>
+          <w:tab w:val="right" w:leader="dot" w:pos="8494"/>
+        </w:tabs>
+        <w:rPr>
+          <w:rFonts w:asciiTheme="minorHAnsi" w:eastAsiaTheme="minorEastAsia" w:hAnsiTheme="minorHAnsi"/>
+          <w:noProof/>
+          <w:sz w:val="22"/>
+          <w:lang w:eastAsia="pt-PT"/>
+        </w:rPr>
+      </w:pPr>
+      <w:hyperlink w:anchor="_Toc498518343" w:history="1">
+        <w:r>
+          <w:rPr>
+            <w:rStyle w:val="Hiperligao"/>
+            <w:noProof/>
+          </w:rPr>
+          <w:t>3.6.</w:t>
+        </w:r>
+        <w:r>
+          <w:rPr>
+            <w:rFonts w:asciiTheme="minorHAnsi" w:eastAsiaTheme="minorEastAsia" w:hAnsiTheme="minorHAnsi"/>
+            <w:noProof/>
+            <w:sz w:val="22"/>
+            <w:lang w:eastAsia="pt-PT"/>
+          </w:rPr>
+          <w:tab/>
+        </w:r>
+        <w:r>
+          <w:rPr>
+            <w:rStyle w:val="Hiperligao"/>
+            <w:noProof/>
+          </w:rPr>
+          <w:t>Diagramas de Sequência</w:t>
+        </w:r>
+        <w:r>
+          <w:rPr>
+            <w:noProof/>
+            <w:webHidden/>
+          </w:rPr>
+          <w:tab/>
+        </w:r>
+        <w:r>
+          <w:rPr>
+            <w:noProof/>
+            <w:webHidden/>
+          </w:rPr>
+          <w:fldChar w:fldCharType="begin"/>
+        </w:r>
+        <w:r>
+          <w:rPr>
+            <w:noProof/>
+            <w:webHidden/>
+          </w:rPr>
+          <w:instrText xml:space="preserve"> PAGEREF _Toc498518343 \h </w:instrText>
+        </w:r>
+        <w:r>
+          <w:rPr>
+            <w:noProof/>
+            <w:webHidden/>
+          </w:rPr>
+        </w:r>
+        <w:r>
+          <w:rPr>
+            <w:noProof/>
+            <w:webHidden/>
+          </w:rPr>
+          <w:fldChar w:fldCharType="separate"/>
+        </w:r>
+        <w:r>
+          <w:rPr>
+            <w:noProof/>
+            <w:webHidden/>
+          </w:rPr>
+          <w:t>17</w:t>
+        </w:r>
+        <w:r>
+          <w:rPr>
+            <w:noProof/>
+            <w:webHidden/>
+          </w:rPr>
+          <w:fldChar w:fldCharType="end"/>
+        </w:r>
+      </w:hyperlink>
+    </w:p>
+    <w:p>
+      <w:pPr>
+        <w:pStyle w:val="ndice2"/>
+        <w:tabs>
+          <w:tab w:val="left" w:pos="880"/>
+          <w:tab w:val="right" w:leader="dot" w:pos="8494"/>
+        </w:tabs>
+        <w:rPr>
+          <w:rFonts w:asciiTheme="minorHAnsi" w:eastAsiaTheme="minorEastAsia" w:hAnsiTheme="minorHAnsi"/>
+          <w:noProof/>
+          <w:sz w:val="22"/>
+          <w:lang w:eastAsia="pt-PT"/>
+        </w:rPr>
+      </w:pPr>
+      <w:hyperlink w:anchor="_Toc498518344" w:history="1">
+        <w:r>
+          <w:rPr>
+            <w:rStyle w:val="Hiperligao"/>
+            <w:noProof/>
+          </w:rPr>
+          <w:t>3.7.</w:t>
+        </w:r>
+        <w:r>
+          <w:rPr>
+            <w:rFonts w:asciiTheme="minorHAnsi" w:eastAsiaTheme="minorEastAsia" w:hAnsiTheme="minorHAnsi"/>
+            <w:noProof/>
+            <w:sz w:val="22"/>
+            <w:lang w:eastAsia="pt-PT"/>
+          </w:rPr>
+          <w:tab/>
+        </w:r>
+        <w:r>
+          <w:rPr>
+            <w:rStyle w:val="Hiperligao"/>
+            <w:noProof/>
+          </w:rPr>
+          <w:t>Diagramas de Classes completo</w:t>
+        </w:r>
+        <w:r>
+          <w:rPr>
+            <w:noProof/>
+            <w:webHidden/>
+          </w:rPr>
+          <w:tab/>
+        </w:r>
+        <w:r>
+          <w:rPr>
+            <w:noProof/>
+            <w:webHidden/>
+          </w:rPr>
+          <w:fldChar w:fldCharType="begin"/>
+        </w:r>
+        <w:r>
+          <w:rPr>
+            <w:noProof/>
+            <w:webHidden/>
+          </w:rPr>
+          <w:instrText xml:space="preserve"> PAGEREF _Toc498518344 \h </w:instrText>
+        </w:r>
+        <w:r>
+          <w:rPr>
+            <w:noProof/>
+            <w:webHidden/>
+          </w:rPr>
+        </w:r>
+        <w:r>
+          <w:rPr>
+            <w:noProof/>
+            <w:webHidden/>
+          </w:rPr>
+          <w:fldChar w:fldCharType="separate"/>
+        </w:r>
+        <w:r>
+          <w:rPr>
+            <w:noProof/>
+            <w:webHidden/>
+          </w:rPr>
+          <w:t>18</w:t>
+        </w:r>
+        <w:r>
+          <w:rPr>
+            <w:noProof/>
+            <w:webHidden/>
+          </w:rPr>
+          <w:fldChar w:fldCharType="end"/>
+        </w:r>
+      </w:hyperlink>
+    </w:p>
+    <w:p>
+      <w:pPr>
+        <w:pStyle w:val="ndice2"/>
+        <w:tabs>
+          <w:tab w:val="left" w:pos="880"/>
+          <w:tab w:val="right" w:leader="dot" w:pos="8494"/>
+        </w:tabs>
+        <w:rPr>
+          <w:rFonts w:asciiTheme="minorHAnsi" w:eastAsiaTheme="minorEastAsia" w:hAnsiTheme="minorHAnsi"/>
+          <w:noProof/>
+          <w:sz w:val="22"/>
+          <w:lang w:eastAsia="pt-PT"/>
+        </w:rPr>
+      </w:pPr>
+      <w:hyperlink w:anchor="_Toc498518345" w:history="1">
+        <w:r>
+          <w:rPr>
+            <w:rStyle w:val="Hiperligao"/>
+            <w:noProof/>
+          </w:rPr>
+          <w:t>3.8.</w:t>
+        </w:r>
+        <w:r>
+          <w:rPr>
+            <w:rFonts w:asciiTheme="minorHAnsi" w:eastAsiaTheme="minorEastAsia" w:hAnsiTheme="minorHAnsi"/>
+            <w:noProof/>
+            <w:sz w:val="22"/>
+            <w:lang w:eastAsia="pt-PT"/>
+          </w:rPr>
+          <w:tab/>
+        </w:r>
+        <w:r>
+          <w:rPr>
+            <w:rStyle w:val="Hiperligao"/>
+            <w:noProof/>
+          </w:rPr>
+          <w:t>Diagrama de Estados</w:t>
+        </w:r>
+        <w:r>
+          <w:rPr>
+            <w:noProof/>
+            <w:webHidden/>
+          </w:rPr>
+          <w:tab/>
+        </w:r>
+        <w:r>
+          <w:rPr>
+            <w:noProof/>
+            <w:webHidden/>
+          </w:rPr>
+          <w:fldChar w:fldCharType="begin"/>
+        </w:r>
+        <w:r>
+          <w:rPr>
+            <w:noProof/>
+            <w:webHidden/>
+          </w:rPr>
+          <w:instrText xml:space="preserve"> PAGEREF _Toc498518345 \h </w:instrText>
+        </w:r>
+        <w:r>
+          <w:rPr>
+            <w:noProof/>
+            <w:webHidden/>
+          </w:rPr>
+        </w:r>
+        <w:r>
+          <w:rPr>
+            <w:noProof/>
+            <w:webHidden/>
+          </w:rPr>
+          <w:fldChar w:fldCharType="separate"/>
+        </w:r>
+        <w:r>
+          <w:rPr>
+            <w:noProof/>
+            <w:webHidden/>
+          </w:rPr>
+          <w:t>18</w:t>
+        </w:r>
+        <w:r>
+          <w:rPr>
+            <w:noProof/>
+            <w:webHidden/>
+          </w:rPr>
+          <w:fldChar w:fldCharType="end"/>
+        </w:r>
+      </w:hyperlink>
+    </w:p>
+    <w:p>
+      <w:pPr>
+        <w:pStyle w:val="ndice2"/>
+        <w:tabs>
+          <w:tab w:val="left" w:pos="880"/>
+          <w:tab w:val="right" w:leader="dot" w:pos="8494"/>
+        </w:tabs>
+        <w:rPr>
+          <w:rFonts w:asciiTheme="minorHAnsi" w:eastAsiaTheme="minorEastAsia" w:hAnsiTheme="minorHAnsi"/>
+          <w:noProof/>
+          <w:sz w:val="22"/>
+          <w:lang w:eastAsia="pt-PT"/>
+        </w:rPr>
+      </w:pPr>
+      <w:hyperlink w:anchor="_Toc498518346" w:history="1">
+        <w:r>
+          <w:rPr>
+            <w:rStyle w:val="Hiperligao"/>
+            <w:noProof/>
+          </w:rPr>
+          <w:t>3.9.</w:t>
+        </w:r>
+        <w:r>
+          <w:rPr>
+            <w:rFonts w:asciiTheme="minorHAnsi" w:eastAsiaTheme="minorEastAsia" w:hAnsiTheme="minorHAnsi"/>
+            <w:noProof/>
+            <w:sz w:val="22"/>
+            <w:lang w:eastAsia="pt-PT"/>
+          </w:rPr>
+          <w:tab/>
+        </w:r>
+        <w:r>
+          <w:rPr>
+            <w:rStyle w:val="Hiperligao"/>
+            <w:noProof/>
+          </w:rPr>
+          <w:t>Semântica de Classes</w:t>
+        </w:r>
+        <w:r>
+          <w:rPr>
+            <w:noProof/>
+            <w:webHidden/>
+          </w:rPr>
+          <w:tab/>
+        </w:r>
+        <w:r>
+          <w:rPr>
+            <w:noProof/>
+            <w:webHidden/>
+          </w:rPr>
+          <w:fldChar w:fldCharType="begin"/>
+        </w:r>
+        <w:r>
+          <w:rPr>
+            <w:noProof/>
+            <w:webHidden/>
+          </w:rPr>
+          <w:instrText xml:space="preserve"> PAGEREF _Toc498518346 \h </w:instrText>
+        </w:r>
+        <w:r>
+          <w:rPr>
+            <w:noProof/>
+            <w:webHidden/>
+          </w:rPr>
+        </w:r>
+        <w:r>
+          <w:rPr>
+            <w:noProof/>
+            <w:webHidden/>
+          </w:rPr>
+          <w:fldChar w:fldCharType="separate"/>
+        </w:r>
+        <w:r>
+          <w:rPr>
+            <w:noProof/>
+            <w:webHidden/>
+          </w:rPr>
+          <w:t>19</w:t>
+        </w:r>
+        <w:r>
+          <w:rPr>
+            <w:noProof/>
+            <w:webHidden/>
+          </w:rPr>
+          <w:fldChar w:fldCharType="end"/>
+        </w:r>
+      </w:hyperlink>
+    </w:p>
+    <w:p>
+      <w:pPr>
+        <w:pStyle w:val="ndice3"/>
+        <w:tabs>
+          <w:tab w:val="right" w:leader="dot" w:pos="8494"/>
+        </w:tabs>
+        <w:rPr>
+          <w:rFonts w:asciiTheme="minorHAnsi" w:eastAsiaTheme="minorEastAsia" w:hAnsiTheme="minorHAnsi"/>
+          <w:noProof/>
+          <w:sz w:val="22"/>
+          <w:lang w:eastAsia="pt-PT"/>
+        </w:rPr>
+      </w:pPr>
+      <w:hyperlink w:anchor="_Toc498518347" w:history="1">
+        <w:r>
+          <w:rPr>
+            <w:rStyle w:val="Hiperligao"/>
+            <w:noProof/>
+          </w:rPr>
+          <w:t>Classe Utilizador</w:t>
+        </w:r>
+        <w:r>
+          <w:rPr>
+            <w:noProof/>
+            <w:webHidden/>
+          </w:rPr>
+          <w:tab/>
+        </w:r>
+        <w:r>
+          <w:rPr>
+            <w:noProof/>
+            <w:webHidden/>
+          </w:rPr>
+          <w:fldChar w:fldCharType="begin"/>
+        </w:r>
+        <w:r>
+          <w:rPr>
+            <w:noProof/>
+            <w:webHidden/>
+          </w:rPr>
+          <w:instrText xml:space="preserve"> PAGEREF _Toc498518347 \h </w:instrText>
+        </w:r>
+        <w:r>
+          <w:rPr>
+            <w:noProof/>
+            <w:webHidden/>
+          </w:rPr>
+        </w:r>
+        <w:r>
+          <w:rPr>
+            <w:noProof/>
+            <w:webHidden/>
+          </w:rPr>
+          <w:fldChar w:fldCharType="separate"/>
+        </w:r>
+        <w:r>
+          <w:rPr>
+            <w:noProof/>
+            <w:webHidden/>
+          </w:rPr>
+          <w:t>19</w:t>
+        </w:r>
+        <w:r>
+          <w:rPr>
+            <w:noProof/>
+            <w:webHidden/>
+          </w:rPr>
+          <w:fldChar w:fldCharType="end"/>
+        </w:r>
+      </w:hyperlink>
+    </w:p>
+    <w:p>
+      <w:pPr>
+        <w:jc w:val="center"/>
+        <w:rPr>
+          <w:rFonts w:cs="Times New Roman"/>
+          <w:sz w:val="56"/>
+          <w:szCs w:val="56"/>
+        </w:rPr>
+      </w:pPr>
+      <w:r>
+        <w:rPr>
+          <w:rFonts w:cs="Times New Roman"/>
+          <w:sz w:val="56"/>
+          <w:szCs w:val="56"/>
+        </w:rPr>
+        <w:fldChar w:fldCharType="end"/>
+      </w:r>
+    </w:p>
+    <w:p>
+      <w:pPr>
+        <w:spacing w:after="160" w:line="259" w:lineRule="auto"/>
+        <w:jc w:val="left"/>
+        <w:rPr>
+          <w:rFonts w:cs="Times New Roman"/>
+          <w:sz w:val="56"/>
+          <w:szCs w:val="56"/>
+        </w:rPr>
+      </w:pPr>
+      <w:r>
+        <w:rPr>
+          <w:rFonts w:cs="Times New Roman"/>
+          <w:sz w:val="56"/>
+          <w:szCs w:val="56"/>
+        </w:rPr>
+        <w:br w:type="page"/>
+      </w:r>
+    </w:p>
+    <w:p>
+      <w:pPr>
+        <w:jc w:val="center"/>
+        <w:rPr>
+          <w:rFonts w:cs="Times New Roman"/>
+          <w:sz w:val="56"/>
+          <w:szCs w:val="56"/>
+        </w:rPr>
+      </w:pPr>
+      <w:r>
+        <w:rPr>
+          <w:rFonts w:cs="Times New Roman"/>
+          <w:sz w:val="56"/>
+          <w:szCs w:val="56"/>
+        </w:rPr>
+        <w:lastRenderedPageBreak/>
+        <w:t>Índice</w:t>
+      </w:r>
+      <w:r>
+        <w:rPr>
+          <w:rFonts w:cs="Times New Roman"/>
+          <w:sz w:val="56"/>
+          <w:szCs w:val="56"/>
+        </w:rPr>
+        <w:t xml:space="preserve"> de Figuras</w:t>
+      </w:r>
+    </w:p>
+    <w:p>
+      <w:pPr>
+        <w:pStyle w:val="ndicedeilustraes"/>
+        <w:tabs>
+          <w:tab w:val="right" w:leader="dot" w:pos="8494"/>
+        </w:tabs>
+        <w:rPr>
+          <w:noProof/>
+        </w:rPr>
+      </w:pPr>
+      <w:r>
+        <w:fldChar w:fldCharType="begin"/>
+      </w:r>
+      <w:r>
+        <w:instrText xml:space="preserve"> TOC \h \z \c "Figura" </w:instrText>
+      </w:r>
+      <w:r>
+        <w:fldChar w:fldCharType="separate"/>
+      </w:r>
+      <w:hyperlink r:id="rId16" w:anchor="_Toc498518244" w:history="1">
+        <w:r>
+          <w:rPr>
+            <w:rStyle w:val="Hiperligao"/>
+            <w:noProof/>
+          </w:rPr>
+          <w:t>Figura 1 - Diagrama de casos de uso, alguns fora da fronteira</w:t>
+        </w:r>
+        <w:r>
+          <w:rPr>
+            <w:noProof/>
+            <w:webHidden/>
+          </w:rPr>
+          <w:tab/>
+        </w:r>
+        <w:r>
+          <w:rPr>
+            <w:noProof/>
+            <w:webHidden/>
+          </w:rPr>
+          <w:fldChar w:fldCharType="begin"/>
+        </w:r>
+        <w:r>
+          <w:rPr>
+            <w:noProof/>
+            <w:webHidden/>
+          </w:rPr>
+          <w:instrText xml:space="preserve"> PAGEREF _Toc498518244 \h </w:instrText>
+        </w:r>
+        <w:r>
+          <w:rPr>
+            <w:noProof/>
+            <w:webHidden/>
+          </w:rPr>
+        </w:r>
+        <w:r>
+          <w:rPr>
+            <w:noProof/>
+            <w:webHidden/>
+          </w:rPr>
+          <w:fldChar w:fldCharType="separate"/>
+        </w:r>
+        <w:r>
+          <w:rPr>
+            <w:noProof/>
+            <w:webHidden/>
+          </w:rPr>
+          <w:t>14</w:t>
+        </w:r>
+        <w:r>
+          <w:rPr>
+            <w:noProof/>
+            <w:webHidden/>
+          </w:rPr>
+          <w:fldChar w:fldCharType="end"/>
+        </w:r>
+      </w:hyperlink>
+    </w:p>
+    <w:p>
+      <w:pPr>
+        <w:pStyle w:val="ndicedeilustraes"/>
+        <w:tabs>
+          <w:tab w:val="right" w:leader="dot" w:pos="8494"/>
+        </w:tabs>
+        <w:rPr>
+          <w:noProof/>
+        </w:rPr>
+      </w:pPr>
+      <w:hyperlink r:id="rId17" w:anchor="_Toc498518245" w:history="1">
+        <w:r>
+          <w:rPr>
+            <w:rStyle w:val="Hiperligao"/>
+            <w:noProof/>
+          </w:rPr>
+          <w:t>Figura 2 - Diagrama de casos de uso, apenas casos de uso dentro da fronteira</w:t>
+        </w:r>
+        <w:r>
+          <w:rPr>
+            <w:noProof/>
+            <w:webHidden/>
+          </w:rPr>
+          <w:tab/>
+        </w:r>
+        <w:r>
+          <w:rPr>
+            <w:noProof/>
+            <w:webHidden/>
+          </w:rPr>
+          <w:fldChar w:fldCharType="begin"/>
+        </w:r>
+        <w:r>
+          <w:rPr>
+            <w:noProof/>
+            <w:webHidden/>
+          </w:rPr>
+          <w:instrText xml:space="preserve"> PAGEREF _Toc498518245 \h </w:instrText>
+        </w:r>
+        <w:r>
+          <w:rPr>
+            <w:noProof/>
+            <w:webHidden/>
+          </w:rPr>
+        </w:r>
+        <w:r>
+          <w:rPr>
+            <w:noProof/>
+            <w:webHidden/>
+          </w:rPr>
+          <w:fldChar w:fldCharType="separate"/>
+        </w:r>
+        <w:r>
+          <w:rPr>
+            <w:noProof/>
+            <w:webHidden/>
+          </w:rPr>
+          <w:t>15</w:t>
+        </w:r>
+        <w:r>
+          <w:rPr>
+            <w:noProof/>
+            <w:webHidden/>
+          </w:rPr>
+          <w:fldChar w:fldCharType="end"/>
+        </w:r>
+      </w:hyperlink>
+    </w:p>
+    <w:p>
+      <w:pPr>
+        <w:pStyle w:val="ndicedeilustraes"/>
+        <w:tabs>
+          <w:tab w:val="right" w:leader="dot" w:pos="8494"/>
+        </w:tabs>
+        <w:rPr>
+          <w:noProof/>
+        </w:rPr>
+      </w:pPr>
+      <w:hyperlink r:id="rId18" w:anchor="_Toc498518246" w:history="1">
+        <w:r>
+          <w:rPr>
+            <w:rStyle w:val="Hiperligao"/>
+            <w:noProof/>
+          </w:rPr>
+          <w:t>Figura 3 - Diagrama do estado Agendar Trilho</w:t>
+        </w:r>
+        <w:r>
+          <w:rPr>
+            <w:noProof/>
+            <w:webHidden/>
+          </w:rPr>
+          <w:tab/>
+        </w:r>
+        <w:r>
+          <w:rPr>
+            <w:noProof/>
+            <w:webHidden/>
+          </w:rPr>
+          <w:fldChar w:fldCharType="begin"/>
+        </w:r>
+        <w:r>
+          <w:rPr>
+            <w:noProof/>
+            <w:webHidden/>
+          </w:rPr>
+          <w:instrText xml:space="preserve"> PAGEREF _Toc498518246 \h </w:instrText>
+        </w:r>
+        <w:r>
+          <w:rPr>
+            <w:noProof/>
+            <w:webHidden/>
+          </w:rPr>
+        </w:r>
+        <w:r>
+          <w:rPr>
+            <w:noProof/>
+            <w:webHidden/>
+          </w:rPr>
+          <w:fldChar w:fldCharType="separate"/>
+        </w:r>
+        <w:r>
+          <w:rPr>
+            <w:noProof/>
+            <w:webHidden/>
+          </w:rPr>
+          <w:t>18</w:t>
+        </w:r>
+        <w:r>
+          <w:rPr>
+            <w:noProof/>
+            <w:webHidden/>
+          </w:rPr>
+          <w:fldChar w:fldCharType="end"/>
+        </w:r>
+      </w:hyperlink>
+    </w:p>
+    <w:p>
+      <w:r>
+        <w:fldChar w:fldCharType="end"/>
+      </w:r>
+    </w:p>
+    <w:p/>
+    <w:p/>
+    <w:p>
+      <w:pPr>
         <w:sectPr>
           <w:pgSz w:w="11906" w:h="16838"/>
           <w:pgMar w:top="1417" w:right="1701" w:bottom="1417" w:left="1701" w:header="708" w:footer="708" w:gutter="0"/>
+          <w:pgNumType w:fmt="lowerRoman" w:start="1"/>
           <w:cols w:space="708"/>
           <w:docGrid w:linePitch="360"/>
         </w:sectPr>
@@ -882,10 +2707,12 @@
           <w:numId w:val="1"/>
         </w:numPr>
       </w:pPr>
+      <w:bookmarkStart w:id="1" w:name="_Toc498518330"/>
       <w:r>
         <w:lastRenderedPageBreak/>
         <w:t>Introdução</w:t>
       </w:r>
+      <w:bookmarkEnd w:id="1"/>
     </w:p>
     <w:p/>
     <w:p>
@@ -905,10 +2732,12 @@
           <w:numId w:val="1"/>
         </w:numPr>
       </w:pPr>
+      <w:bookmarkStart w:id="2" w:name="_Toc498518331"/>
       <w:r>
         <w:lastRenderedPageBreak/>
         <w:t>Estado da arte</w:t>
       </w:r>
+      <w:bookmarkEnd w:id="2"/>
     </w:p>
     <w:p>
       <w:pPr>
@@ -918,9 +2747,13 @@
           <w:numId w:val="1"/>
         </w:numPr>
       </w:pPr>
+      <w:bookmarkStart w:id="3" w:name="_Toc498518297"/>
+      <w:bookmarkStart w:id="4" w:name="_Toc498518332"/>
       <w:r>
         <w:t>Lista de casos de uso</w:t>
       </w:r>
+      <w:bookmarkEnd w:id="3"/>
+      <w:bookmarkEnd w:id="4"/>
     </w:p>
     <w:p>
       <w:pPr>
@@ -1628,8 +3461,6 @@
       <w:pPr>
         <w:ind w:firstLine="360"/>
       </w:pPr>
-      <w:bookmarkStart w:id="1" w:name="_GoBack"/>
-      <w:bookmarkEnd w:id="1"/>
     </w:p>
     <w:p>
       <w:pPr>
@@ -1639,6 +3470,8 @@
           <w:numId w:val="1"/>
         </w:numPr>
       </w:pPr>
+      <w:bookmarkStart w:id="5" w:name="_Toc498518298"/>
+      <w:bookmarkStart w:id="6" w:name="_Toc498518333"/>
       <w:r>
         <w:lastRenderedPageBreak/>
         <w:t>T</w:t>
@@ -1652,6 +3485,8 @@
       <w:r>
         <w:t xml:space="preserve"> funcionalidades</w:t>
       </w:r>
+      <w:bookmarkEnd w:id="5"/>
+      <w:bookmarkEnd w:id="6"/>
     </w:p>
     <w:tbl>
       <w:tblPr>
@@ -3856,12 +5691,16 @@
           <w:szCs w:val="24"/>
         </w:rPr>
       </w:pPr>
+      <w:bookmarkStart w:id="7" w:name="_Toc498518299"/>
+      <w:bookmarkStart w:id="8" w:name="_Toc498518334"/>
       <w:r>
         <w:t xml:space="preserve">SpiralDevelopment </w:t>
       </w:r>
       <w:r>
         <w:t>– Andreia Ernesto</w:t>
       </w:r>
+      <w:bookmarkEnd w:id="7"/>
+      <w:bookmarkEnd w:id="8"/>
     </w:p>
     <w:p>
       <w:pPr>
@@ -4583,15 +6422,19 @@
       <w:pPr>
         <w:pStyle w:val="Cabealho2"/>
       </w:pPr>
-      <w:bookmarkStart w:id="2" w:name="_Hlk496190922"/>
+      <w:bookmarkStart w:id="9" w:name="_Hlk496190922"/>
+      <w:bookmarkStart w:id="10" w:name="_Toc498518300"/>
+      <w:bookmarkStart w:id="11" w:name="_Toc498518335"/>
       <w:r>
         <w:t>TwoTierView</w:t>
       </w:r>
       <w:r>
         <w:t xml:space="preserve"> – Janilta Pires</w:t>
       </w:r>
-    </w:p>
-    <w:bookmarkEnd w:id="2"/>
+      <w:bookmarkEnd w:id="10"/>
+      <w:bookmarkEnd w:id="11"/>
+    </w:p>
+    <w:bookmarkEnd w:id="9"/>
     <w:p>
       <w:r>
         <w:tab/>
@@ -4715,9 +6558,13 @@
       <w:pPr>
         <w:pStyle w:val="Cabealho2"/>
       </w:pPr>
+      <w:bookmarkStart w:id="12" w:name="_Toc498518301"/>
+      <w:bookmarkStart w:id="13" w:name="_Toc498518336"/>
       <w:r>
         <w:t>Quitting Time – Pedro Sanches</w:t>
       </w:r>
+      <w:bookmarkEnd w:id="12"/>
+      <w:bookmarkEnd w:id="13"/>
     </w:p>
     <w:p>
       <w:pPr>
@@ -6252,10 +8099,12 @@
           <w:numId w:val="1"/>
         </w:numPr>
       </w:pPr>
+      <w:bookmarkStart w:id="14" w:name="_Toc498518337"/>
       <w:r>
         <w:lastRenderedPageBreak/>
         <w:t>Análise de Requisitos</w:t>
       </w:r>
+      <w:bookmarkEnd w:id="14"/>
     </w:p>
     <w:p>
       <w:pPr>
@@ -6265,9 +8114,13 @@
           <w:numId w:val="1"/>
         </w:numPr>
       </w:pPr>
+      <w:bookmarkStart w:id="15" w:name="_Toc498518302"/>
+      <w:bookmarkStart w:id="16" w:name="_Toc498518338"/>
       <w:r>
         <w:t>Descrição do tema do projeto</w:t>
       </w:r>
+      <w:bookmarkEnd w:id="15"/>
+      <w:bookmarkEnd w:id="16"/>
     </w:p>
     <w:p/>
     <w:p>
@@ -6278,9 +8131,13 @@
           <w:numId w:val="1"/>
         </w:numPr>
       </w:pPr>
+      <w:bookmarkStart w:id="17" w:name="_Toc498518303"/>
+      <w:bookmarkStart w:id="18" w:name="_Toc498518339"/>
       <w:r>
         <w:t>Diagrama de Contexto</w:t>
       </w:r>
+      <w:bookmarkEnd w:id="17"/>
+      <w:bookmarkEnd w:id="18"/>
     </w:p>
     <w:p/>
     <w:p>
@@ -6291,9 +8148,13 @@
           <w:numId w:val="1"/>
         </w:numPr>
       </w:pPr>
+      <w:bookmarkStart w:id="19" w:name="_Toc498518304"/>
+      <w:bookmarkStart w:id="20" w:name="_Toc498518340"/>
       <w:r>
         <w:t>Tabela de Atores, objetivos e respetivos Casos de Uso</w:t>
       </w:r>
+      <w:bookmarkEnd w:id="19"/>
+      <w:bookmarkEnd w:id="20"/>
     </w:p>
     <w:p/>
     <w:p/>
@@ -6306,9 +8167,13 @@
           <w:numId w:val="1"/>
         </w:numPr>
       </w:pPr>
+      <w:bookmarkStart w:id="21" w:name="_Toc498518305"/>
+      <w:bookmarkStart w:id="22" w:name="_Toc498518341"/>
       <w:r>
         <w:t>Diagrama de Casos de Uso</w:t>
       </w:r>
+      <w:bookmarkEnd w:id="21"/>
+      <w:bookmarkEnd w:id="22"/>
     </w:p>
     <w:p>
       <w:pPr>
@@ -6368,7 +8233,7 @@
                           </pic:cNvPicPr>
                         </pic:nvPicPr>
                         <pic:blipFill>
-                          <a:blip r:embed="rId13" cstate="print">
+                          <a:blip r:embed="rId19" cstate="print">
                             <a:extLst>
                               <a:ext uri="{28A0092B-C50C-407E-A947-70E740481C1C}">
                                 <a14:useLocalDpi xmlns:a14="http://schemas.microsoft.com/office/drawing/2010/main" val="0"/>
@@ -6420,6 +8285,7 @@
                                   <w:sz w:val="24"/>
                                 </w:rPr>
                               </w:pPr>
+                              <w:bookmarkStart w:id="23" w:name="_Toc498518244"/>
                               <w:r>
                                 <w:rPr>
                                   <w:i w:val="0"/>
@@ -6470,6 +8336,7 @@
                                 </w:rPr>
                                 <w:t xml:space="preserve"> - Diagrama de casos de uso, alguns fora da fronteira</w:t>
                               </w:r>
+                              <w:bookmarkEnd w:id="23"/>
                             </w:p>
                           </w:txbxContent>
                         </wps:txbx>
@@ -6515,7 +8382,7 @@
                   <o:lock v:ext="edit" aspectratio="t"/>
                 </v:shapetype>
                 <v:shape id="Imagem 2" o:spid="_x0000_s1028" type="#_x0000_t75" style="position:absolute;width:54000;height:33216;visibility:visible;mso-wrap-style:square" o:gfxdata="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">
-                  <v:imagedata r:id="rId14" o:title=""/>
+                  <v:imagedata r:id="rId20" o:title=""/>
                 </v:shape>
                 <v:shape id="Caixa de texto 1" o:spid="_x0000_s1029" type="#_x0000_t202" style="position:absolute;top:33813;width:54000;height:2585;visibility:visible;mso-wrap-style:square;v-text-anchor:top" o:gfxdata="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" stroked="f">
                   <v:textbox inset="0,0,0,0">
@@ -6531,6 +8398,7 @@
                             <w:sz w:val="24"/>
                           </w:rPr>
                         </w:pPr>
+                        <w:bookmarkStart w:id="24" w:name="_Toc498518244"/>
                         <w:r>
                           <w:rPr>
                             <w:i w:val="0"/>
@@ -6581,6 +8449,7 @@
                           </w:rPr>
                           <w:t xml:space="preserve"> - Diagrama de casos de uso, alguns fora da fronteira</w:t>
                         </w:r>
+                        <w:bookmarkEnd w:id="24"/>
                       </w:p>
                     </w:txbxContent>
                   </v:textbox>
@@ -6730,7 +8599,7 @@
                           </pic:cNvPicPr>
                         </pic:nvPicPr>
                         <pic:blipFill>
-                          <a:blip r:embed="rId15" cstate="print">
+                          <a:blip r:embed="rId21" cstate="print">
                             <a:extLst>
                               <a:ext uri="{28A0092B-C50C-407E-A947-70E740481C1C}">
                                 <a14:useLocalDpi xmlns:a14="http://schemas.microsoft.com/office/drawing/2010/main" val="0"/>
@@ -6782,6 +8651,7 @@
                                   <w:sz w:val="24"/>
                                 </w:rPr>
                               </w:pPr>
+                              <w:bookmarkStart w:id="25" w:name="_Toc498518245"/>
                               <w:r>
                                 <w:rPr>
                                   <w:i w:val="0"/>
@@ -6832,6 +8702,7 @@
                                 </w:rPr>
                                 <w:t xml:space="preserve"> - Diagrama de casos de uso, apenas casos de uso dentro da fronteira</w:t>
                               </w:r>
+                              <w:bookmarkEnd w:id="25"/>
                             </w:p>
                           </w:txbxContent>
                         </wps:txbx>
@@ -6858,7 +8729,7 @@
             <w:pict>
               <v:group w14:anchorId="3A07D74F" id="Grupo 7" o:spid="_x0000_s1030" style="position:absolute;left:0;text-align:left;margin-left:0;margin-top:25.9pt;width:519.75pt;height:395.25pt;z-index:251665408;mso-position-horizontal:center;mso-position-horizontal-relative:margin;mso-width-relative:margin;mso-height-relative:margin" coordsize="54000,41065" o:gfxdata="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">
                 <v:shape id="Imagem 3" o:spid="_x0000_s1031" type="#_x0000_t75" style="position:absolute;width:54000;height:37903;visibility:visible;mso-wrap-style:square" o:gfxdata="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">
-                  <v:imagedata r:id="rId16" o:title=""/>
+                  <v:imagedata r:id="rId22" o:title=""/>
                 </v:shape>
                 <v:shape id="Caixa de texto 5" o:spid="_x0000_s1032" type="#_x0000_t202" style="position:absolute;top:38481;width:54000;height:2584;visibility:visible;mso-wrap-style:square;v-text-anchor:top" o:gfxdata="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" stroked="f">
                   <v:textbox inset="0,0,0,0">
@@ -6874,6 +8745,7 @@
                             <w:sz w:val="24"/>
                           </w:rPr>
                         </w:pPr>
+                        <w:bookmarkStart w:id="26" w:name="_Toc498518245"/>
                         <w:r>
                           <w:rPr>
                             <w:i w:val="0"/>
@@ -6924,6 +8796,7 @@
                           </w:rPr>
                           <w:t xml:space="preserve"> - Diagrama de casos de uso, apenas casos de uso dentro da fronteira</w:t>
                         </w:r>
+                        <w:bookmarkEnd w:id="26"/>
                       </w:p>
                     </w:txbxContent>
                   </v:textbox>
@@ -7004,9 +8877,13 @@
           <w:numId w:val="1"/>
         </w:numPr>
       </w:pPr>
+      <w:bookmarkStart w:id="27" w:name="_Toc498518306"/>
+      <w:bookmarkStart w:id="28" w:name="_Toc498518342"/>
       <w:r>
         <w:t>Descrição de os Casos de Uso</w:t>
       </w:r>
+      <w:bookmarkEnd w:id="27"/>
+      <w:bookmarkEnd w:id="28"/>
     </w:p>
     <w:p>
       <w:pPr>
@@ -8518,9 +10395,13 @@
           <w:numId w:val="1"/>
         </w:numPr>
       </w:pPr>
+      <w:bookmarkStart w:id="29" w:name="_Toc498518307"/>
+      <w:bookmarkStart w:id="30" w:name="_Toc498518343"/>
       <w:r>
         <w:t>Diagramas de Sequência</w:t>
       </w:r>
+      <w:bookmarkEnd w:id="29"/>
+      <w:bookmarkEnd w:id="30"/>
     </w:p>
     <w:p>
       <w:pPr>
@@ -8640,13 +10521,7 @@
         <w:rPr>
           <w:b/>
         </w:rPr>
-        <w:t xml:space="preserve">Consultar aptidão </w:t>
-      </w:r>
-      <w:r>
-        <w:rPr>
-          <w:b/>
-        </w:rPr>
-        <w:t>física</w:t>
+        <w:t>Consultar aptidão física</w:t>
       </w:r>
     </w:p>
     <w:p>
@@ -8764,9 +10639,13 @@
           <w:numId w:val="1"/>
         </w:numPr>
       </w:pPr>
+      <w:bookmarkStart w:id="31" w:name="_Toc498518308"/>
+      <w:bookmarkStart w:id="32" w:name="_Toc498518344"/>
       <w:r>
         <w:t>Diagramas de Classes completo</w:t>
       </w:r>
+      <w:bookmarkEnd w:id="31"/>
+      <w:bookmarkEnd w:id="32"/>
     </w:p>
     <w:p/>
     <w:p>
@@ -8777,9 +10656,13 @@
           <w:numId w:val="1"/>
         </w:numPr>
       </w:pPr>
+      <w:bookmarkStart w:id="33" w:name="_Toc498518309"/>
+      <w:bookmarkStart w:id="34" w:name="_Toc498518345"/>
       <w:r>
         <w:t>Diagrama de Estados</w:t>
       </w:r>
+      <w:bookmarkEnd w:id="33"/>
+      <w:bookmarkEnd w:id="34"/>
     </w:p>
     <w:p>
       <w:pPr>
@@ -8828,7 +10711,7 @@
                           </pic:cNvPicPr>
                         </pic:nvPicPr>
                         <pic:blipFill>
-                          <a:blip r:embed="rId17" cstate="print">
+                          <a:blip r:embed="rId23" cstate="print">
                             <a:extLst>
                               <a:ext uri="{28A0092B-C50C-407E-A947-70E740481C1C}">
                                 <a14:useLocalDpi xmlns:a14="http://schemas.microsoft.com/office/drawing/2010/main" val="0"/>
@@ -8880,6 +10763,7 @@
                                   <w:color w:val="auto"/>
                                 </w:rPr>
                               </w:pPr>
+                              <w:bookmarkStart w:id="35" w:name="_Toc498518246"/>
                               <w:r>
                                 <w:rPr>
                                   <w:i w:val="0"/>
@@ -8944,6 +10828,7 @@
                                 </w:rPr>
                                 <w:t xml:space="preserve"> estado Agendar Trilho</w:t>
                               </w:r>
+                              <w:bookmarkEnd w:id="35"/>
                             </w:p>
                           </w:txbxContent>
                         </wps:txbx>
@@ -8964,7 +10849,7 @@
             <w:pict>
               <v:group w14:anchorId="644EBD7F" id="Grupo 10" o:spid="_x0000_s1033" style="position:absolute;left:0;text-align:left;margin-left:0;margin-top:28.85pt;width:530.05pt;height:291pt;z-index:251669504;mso-position-horizontal:center;mso-position-horizontal-relative:margin" coordsize="67316,36957" o:gfxdata="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">
                 <v:shape id="Imagem 8" o:spid="_x0000_s1034" type="#_x0000_t75" style="position:absolute;width:67316;height:33845;visibility:visible;mso-wrap-style:square" o:gfxdata="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">
-                  <v:imagedata r:id="rId18" o:title=""/>
+                  <v:imagedata r:id="rId24" o:title=""/>
                 </v:shape>
                 <v:shape id="Caixa de texto 9" o:spid="_x0000_s1035" type="#_x0000_t202" style="position:absolute;top:34372;width:67316;height:2585;visibility:visible;mso-wrap-style:square;v-text-anchor:top" o:gfxdata="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" stroked="f">
                   <v:textbox style="mso-fit-shape-to-text:t" inset="0,0,0,0">
@@ -8980,6 +10865,7 @@
                             <w:color w:val="auto"/>
                           </w:rPr>
                         </w:pPr>
+                        <w:bookmarkStart w:id="36" w:name="_Toc498518246"/>
                         <w:r>
                           <w:rPr>
                             <w:i w:val="0"/>
@@ -9044,6 +10930,7 @@
                           </w:rPr>
                           <w:t xml:space="preserve"> estado Agendar Trilho</w:t>
                         </w:r>
+                        <w:bookmarkEnd w:id="36"/>
                       </w:p>
                     </w:txbxContent>
                   </v:textbox>
@@ -9074,10 +10961,212 @@
     <w:p/>
     <w:p/>
     <w:p/>
-    <w:p/>
-    <w:p/>
+    <w:p>
+      <w:pPr>
+        <w:pStyle w:val="Cabealho1"/>
+        <w:numPr>
+          <w:ilvl w:val="1"/>
+          <w:numId w:val="1"/>
+        </w:numPr>
+      </w:pPr>
+      <w:bookmarkStart w:id="37" w:name="_Toc498518310"/>
+      <w:bookmarkStart w:id="38" w:name="_Toc498518346"/>
+      <w:r>
+        <w:lastRenderedPageBreak/>
+        <w:t>Semântica de Classes</w:t>
+      </w:r>
+      <w:bookmarkEnd w:id="37"/>
+      <w:bookmarkEnd w:id="38"/>
+    </w:p>
+    <w:p>
+      <w:pPr>
+        <w:pStyle w:val="Cabealho2"/>
+      </w:pPr>
+      <w:bookmarkStart w:id="39" w:name="_Toc498518311"/>
+      <w:bookmarkStart w:id="40" w:name="_Toc498518347"/>
+      <w:r>
+        <w:t>Classe Utilizador</w:t>
+      </w:r>
+      <w:bookmarkEnd w:id="39"/>
+      <w:bookmarkEnd w:id="40"/>
+    </w:p>
+    <w:p>
+      <w:pPr>
+        <w:rPr>
+          <w:b/>
+        </w:rPr>
+      </w:pPr>
+      <w:r>
+        <w:rPr>
+          <w:b/>
+        </w:rPr>
+        <w:t>Algoritmo do dígito de controlo do NIF</w:t>
+      </w:r>
+    </w:p>
+    <w:p>
+      <w:r>
+        <w:t>1. Multiplicar:</w:t>
+      </w:r>
+    </w:p>
+    <w:p>
+      <w:pPr>
+        <w:ind w:left="1416"/>
+        <w:rPr>
+          <w:szCs w:val="24"/>
+          <w:lang w:eastAsia="pt-PT"/>
+        </w:rPr>
+      </w:pPr>
+      <w:r>
+        <w:rPr>
+          <w:lang w:eastAsia="pt-PT"/>
+        </w:rPr>
+        <w:t>8.º dígito por 2</w:t>
+      </w:r>
+    </w:p>
+    <w:p>
+      <w:pPr>
+        <w:ind w:left="1416"/>
+        <w:rPr>
+          <w:szCs w:val="24"/>
+          <w:lang w:eastAsia="pt-PT"/>
+        </w:rPr>
+      </w:pPr>
+      <w:r>
+        <w:rPr>
+          <w:lang w:eastAsia="pt-PT"/>
+        </w:rPr>
+        <w:t>7.º dígito por 3</w:t>
+      </w:r>
+    </w:p>
+    <w:p>
+      <w:pPr>
+        <w:ind w:left="1416"/>
+        <w:rPr>
+          <w:szCs w:val="24"/>
+          <w:lang w:eastAsia="pt-PT"/>
+        </w:rPr>
+      </w:pPr>
+      <w:r>
+        <w:rPr>
+          <w:lang w:eastAsia="pt-PT"/>
+        </w:rPr>
+        <w:t>6.º dígito por 4</w:t>
+      </w:r>
+    </w:p>
+    <w:p>
+      <w:pPr>
+        <w:ind w:left="1416"/>
+        <w:rPr>
+          <w:szCs w:val="24"/>
+          <w:lang w:eastAsia="pt-PT"/>
+        </w:rPr>
+      </w:pPr>
+      <w:r>
+        <w:rPr>
+          <w:lang w:eastAsia="pt-PT"/>
+        </w:rPr>
+        <w:t>5.º dígito por 5</w:t>
+      </w:r>
+    </w:p>
+    <w:p>
+      <w:pPr>
+        <w:ind w:left="1416"/>
+        <w:rPr>
+          <w:szCs w:val="24"/>
+          <w:lang w:eastAsia="pt-PT"/>
+        </w:rPr>
+      </w:pPr>
+      <w:r>
+        <w:rPr>
+          <w:lang w:eastAsia="pt-PT"/>
+        </w:rPr>
+        <w:t>4.º dígito por 6</w:t>
+      </w:r>
+    </w:p>
+    <w:p>
+      <w:pPr>
+        <w:ind w:left="1416"/>
+        <w:rPr>
+          <w:szCs w:val="24"/>
+          <w:lang w:eastAsia="pt-PT"/>
+        </w:rPr>
+      </w:pPr>
+      <w:r>
+        <w:rPr>
+          <w:lang w:eastAsia="pt-PT"/>
+        </w:rPr>
+        <w:t>3.º dígito por 7</w:t>
+      </w:r>
+    </w:p>
+    <w:p>
+      <w:pPr>
+        <w:ind w:left="1416"/>
+        <w:rPr>
+          <w:szCs w:val="24"/>
+          <w:lang w:eastAsia="pt-PT"/>
+        </w:rPr>
+      </w:pPr>
+      <w:r>
+        <w:rPr>
+          <w:lang w:eastAsia="pt-PT"/>
+        </w:rPr>
+        <w:t>2.º dígito por 8</w:t>
+      </w:r>
+    </w:p>
+    <w:p>
+      <w:pPr>
+        <w:ind w:left="1416"/>
+      </w:pPr>
+      <w:r>
+        <w:rPr>
+          <w:lang w:eastAsia="pt-PT"/>
+        </w:rPr>
+        <w:t>1.º digito por 9</w:t>
+      </w:r>
+    </w:p>
+    <w:p>
+      <w:r>
+        <w:t>2. Somar todos os resultados.</w:t>
+      </w:r>
+    </w:p>
+    <w:p>
+      <w:r>
+        <w:t xml:space="preserve">3. Calcular o resto da divisão da soma por 11 </w:t>
+      </w:r>
+      <w:r>
+        <w:rPr>
+          <w:rFonts w:cs="Times New Roman"/>
+        </w:rPr>
+        <w:t>(ou seja</w:t>
+      </w:r>
+      <w:r>
+        <w:rPr>
+          <w:rFonts w:cs="Times New Roman"/>
+        </w:rPr>
+        <w:t>,</w:t>
+      </w:r>
+      <w:bookmarkStart w:id="41" w:name="_GoBack"/>
+      <w:bookmarkEnd w:id="41"/>
+      <w:r>
+        <w:rPr>
+          <w:rFonts w:cs="Times New Roman"/>
+        </w:rPr>
+        <w:t xml:space="preserve"> o Módulo de 11)</w:t>
+      </w:r>
+    </w:p>
+    <w:p>
+      <w:r>
+        <w:t>4. Se resto for igual 0 ou a 1 o dígito de controlo será 0.</w:t>
+      </w:r>
+    </w:p>
+    <w:p>
+      <w:r>
+        <w:t>5. Senão o dígito de controlo é 11-resto.</w:t>
+      </w:r>
+    </w:p>
     <w:p/>
     <w:sectPr>
+      <w:footerReference w:type="default" r:id="rId25"/>
       <w:pgSz w:w="11906" w:h="16838"/>
       <w:pgMar w:top="1417" w:right="1701" w:bottom="1417" w:left="1701" w:header="708" w:footer="708" w:gutter="0"/>
       <w:cols w:space="708"/>
@@ -9085,6 +11174,31 @@
     </w:sectPr>
   </w:body>
 </w:document>
+</file>
+
+<file path=word/endnotes.xml><?xml version="1.0" encoding="utf-8"?>
+<w:endnotes xmlns:wpc="http://schemas.microsoft.com/office/word/2010/wordprocessingCanvas" xmlns:cx="http://schemas.microsoft.com/office/drawing/2014/chartex" xmlns:cx1="http://schemas.microsoft.com/office/drawing/2015/9/8/chartex" xmlns:cx2="http://schemas.microsoft.com/office/drawing/2015/10/21/chartex" xmlns:cx3="http://schemas.microsoft.com/office/drawing/2016/5/9/chartex" xmlns:cx4="http://schemas.microsoft.com/office/drawing/2016/5/10/chartex" xmlns:cx5="http://schemas.microsoft.com/office/drawing/2016/5/11/chartex" xmlns:cx6="http://schemas.microsoft.com/office/drawing/2016/5/12/chartex" xmlns:cx7="http://schemas.microsoft.com/office/drawing/2016/5/13/chartex" xmlns:cx8="http://schemas.microsoft.com/office/drawing/2016/5/14/chartex" xmlns:mc="http://schemas.openxmlformats.org/markup-compatibility/2006" xmlns:aink="http://schemas.microsoft.com/office/drawing/2016/ink" xmlns:am3d="http://schemas.microsoft.com/office/drawing/2017/model3d" xmlns:o="urn:schemas-microsoft-com:office:office" xmlns:r="http://schemas.openxmlformats.org/officeDocument/2006/relationships" xmlns:m="http://schemas.openxmlformats.org/officeDocument/2006/math" xmlns:v="urn:schemas-microsoft-com:vml" xmlns:wp14="http://schemas.microsoft.com/office/word/2010/wordprocessingDrawing" xmlns:wp="http://schemas.openxmlformats.org/drawingml/2006/wordprocessingDrawing" xmlns:w10="urn:schemas-microsoft-com:office:word" xmlns:w="http://schemas.openxmlformats.org/wordprocessingml/2006/main" xmlns:w14="http://schemas.microsoft.com/office/word/2010/wordml" xmlns:w15="http://schemas.microsoft.com/office/word/2012/wordml" xmlns:w16cid="http://schemas.microsoft.com/office/word/2016/wordml/cid" xmlns:w16se="http://schemas.microsoft.com/office/word/2015/wordml/symex" xmlns:wpg="http://schemas.microsoft.com/office/word/2010/wordprocessingGroup" xmlns:wpi="http://schemas.microsoft.com/office/word/2010/wordprocessingInk" xmlns:wne="http://schemas.microsoft.com/office/word/2006/wordml" xmlns:wps="http://schemas.microsoft.com/office/word/2010/wordprocessingShape" mc:Ignorable="w14 w15 w16se w16cid wp14">
+  <w:endnote w:type="separator" w:id="-1">
+    <w:p>
+      <w:pPr>
+        <w:spacing w:line="240" w:lineRule="auto"/>
+      </w:pPr>
+      <w:r>
+        <w:separator/>
+      </w:r>
+    </w:p>
+  </w:endnote>
+  <w:endnote w:type="continuationSeparator" w:id="0">
+    <w:p>
+      <w:pPr>
+        <w:spacing w:line="240" w:lineRule="auto"/>
+      </w:pPr>
+      <w:r>
+        <w:continuationSeparator/>
+      </w:r>
+    </w:p>
+  </w:endnote>
+</w:endnotes>
 </file>
 
 <file path=word/footer1.xml><?xml version="1.0" encoding="utf-8"?>
@@ -9149,64 +11263,41 @@
 
 <file path=word/footer2.xml><?xml version="1.0" encoding="utf-8"?>
 <w:ftr xmlns:wpc="http://schemas.microsoft.com/office/word/2010/wordprocessingCanvas" xmlns:cx="http://schemas.microsoft.com/office/drawing/2014/chartex" xmlns:cx1="http://schemas.microsoft.com/office/drawing/2015/9/8/chartex" xmlns:cx2="http://schemas.microsoft.com/office/drawing/2015/10/21/chartex" xmlns:cx3="http://schemas.microsoft.com/office/drawing/2016/5/9/chartex" xmlns:cx4="http://schemas.microsoft.com/office/drawing/2016/5/10/chartex" xmlns:cx5="http://schemas.microsoft.com/office/drawing/2016/5/11/chartex" xmlns:cx6="http://schemas.microsoft.com/office/drawing/2016/5/12/chartex" xmlns:cx7="http://schemas.microsoft.com/office/drawing/2016/5/13/chartex" xmlns:cx8="http://schemas.microsoft.com/office/drawing/2016/5/14/chartex" xmlns:mc="http://schemas.openxmlformats.org/markup-compatibility/2006" xmlns:aink="http://schemas.microsoft.com/office/drawing/2016/ink" xmlns:am3d="http://schemas.microsoft.com/office/drawing/2017/model3d" xmlns:o="urn:schemas-microsoft-com:office:office" xmlns:r="http://schemas.openxmlformats.org/officeDocument/2006/relationships" xmlns:m="http://schemas.openxmlformats.org/officeDocument/2006/math" xmlns:v="urn:schemas-microsoft-com:vml" xmlns:wp14="http://schemas.microsoft.com/office/word/2010/wordprocessingDrawing" xmlns:wp="http://schemas.openxmlformats.org/drawingml/2006/wordprocessingDrawing" xmlns:w10="urn:schemas-microsoft-com:office:word" xmlns:w="http://schemas.openxmlformats.org/wordprocessingml/2006/main" xmlns:w14="http://schemas.microsoft.com/office/word/2010/wordml" xmlns:w15="http://schemas.microsoft.com/office/word/2012/wordml" xmlns:w16cid="http://schemas.microsoft.com/office/word/2016/wordml/cid" xmlns:w16se="http://schemas.microsoft.com/office/word/2015/wordml/symex" xmlns:wpg="http://schemas.microsoft.com/office/word/2010/wordprocessingGroup" xmlns:wpi="http://schemas.microsoft.com/office/word/2010/wordprocessingInk" xmlns:wne="http://schemas.microsoft.com/office/word/2006/wordml" xmlns:wps="http://schemas.microsoft.com/office/word/2010/wordprocessingShape" mc:Ignorable="w14 w15 w16se w16cid wp14">
-  <w:p>
-    <w:pPr>
-      <w:framePr w:wrap="none" w:vAnchor="text" w:hAnchor="margin" w:xAlign="center" w:y="1"/>
-      <w:rPr>
-        <w:rStyle w:val="Nmerodepgina"/>
-        <w:szCs w:val="20"/>
-      </w:rPr>
-    </w:pPr>
-    <w:r>
-      <w:rPr>
-        <w:rStyle w:val="Nmerodepgina"/>
-        <w:szCs w:val="20"/>
-        <w:lang w:val="en-US"/>
-      </w:rPr>
-      <w:fldChar w:fldCharType="begin"/>
-    </w:r>
-    <w:r>
-      <w:rPr>
-        <w:rStyle w:val="Nmerodepgina"/>
-        <w:szCs w:val="20"/>
-        <w:lang w:val="en-US"/>
-      </w:rPr>
-      <w:instrText xml:space="preserve">PAGE  </w:instrText>
-    </w:r>
-    <w:r>
-      <w:rPr>
-        <w:rStyle w:val="Nmerodepgina"/>
-        <w:szCs w:val="20"/>
-        <w:lang w:val="en-US"/>
-      </w:rPr>
-      <w:fldChar w:fldCharType="separate"/>
-    </w:r>
-    <w:r>
-      <w:rPr>
-        <w:rStyle w:val="Nmerodepgina"/>
-        <w:noProof/>
-        <w:szCs w:val="20"/>
-        <w:lang w:val="en-US"/>
-      </w:rPr>
-      <w:t>5</w:t>
-    </w:r>
-    <w:r>
-      <w:rPr>
-        <w:rStyle w:val="Nmerodepgina"/>
-        <w:szCs w:val="20"/>
-        <w:lang w:val="en-US"/>
-      </w:rPr>
-      <w:fldChar w:fldCharType="end"/>
-    </w:r>
-  </w:p>
-  <w:p>
-    <w:pPr>
-      <w:rPr>
-        <w:b/>
-        <w:bCs/>
-      </w:rPr>
-    </w:pPr>
-  </w:p>
+  <w:sdt>
+    <w:sdtPr>
+      <w:id w:val="2078464732"/>
+      <w:docPartObj>
+        <w:docPartGallery w:val="Page Numbers (Bottom of Page)"/>
+        <w:docPartUnique/>
+      </w:docPartObj>
+    </w:sdtPr>
+    <w:sdtContent>
+      <w:p>
+        <w:pPr>
+          <w:pStyle w:val="Rodap"/>
+          <w:jc w:val="center"/>
+        </w:pPr>
+        <w:r>
+          <w:fldChar w:fldCharType="begin"/>
+        </w:r>
+        <w:r>
+          <w:instrText>PAGE   \* MERGEFORMAT</w:instrText>
+        </w:r>
+        <w:r>
+          <w:fldChar w:fldCharType="separate"/>
+        </w:r>
+        <w:r>
+          <w:rPr>
+            <w:noProof/>
+          </w:rPr>
+          <w:t>ii</w:t>
+        </w:r>
+        <w:r>
+          <w:fldChar w:fldCharType="end"/>
+        </w:r>
+      </w:p>
+    </w:sdtContent>
+  </w:sdt>
 </w:ftr>
 </file>
 
@@ -9260,6 +11351,94 @@
     </w:r>
   </w:p>
 </w:ftr>
+</file>
+
+<file path=word/footer4.xml><?xml version="1.0" encoding="utf-8"?>
+<w:ftr xmlns:wpc="http://schemas.microsoft.com/office/word/2010/wordprocessingCanvas" xmlns:cx="http://schemas.microsoft.com/office/drawing/2014/chartex" xmlns:cx1="http://schemas.microsoft.com/office/drawing/2015/9/8/chartex" xmlns:cx2="http://schemas.microsoft.com/office/drawing/2015/10/21/chartex" xmlns:cx3="http://schemas.microsoft.com/office/drawing/2016/5/9/chartex" xmlns:cx4="http://schemas.microsoft.com/office/drawing/2016/5/10/chartex" xmlns:cx5="http://schemas.microsoft.com/office/drawing/2016/5/11/chartex" xmlns:cx6="http://schemas.microsoft.com/office/drawing/2016/5/12/chartex" xmlns:cx7="http://schemas.microsoft.com/office/drawing/2016/5/13/chartex" xmlns:cx8="http://schemas.microsoft.com/office/drawing/2016/5/14/chartex" xmlns:mc="http://schemas.openxmlformats.org/markup-compatibility/2006" xmlns:aink="http://schemas.microsoft.com/office/drawing/2016/ink" xmlns:am3d="http://schemas.microsoft.com/office/drawing/2017/model3d" xmlns:o="urn:schemas-microsoft-com:office:office" xmlns:r="http://schemas.openxmlformats.org/officeDocument/2006/relationships" xmlns:m="http://schemas.openxmlformats.org/officeDocument/2006/math" xmlns:v="urn:schemas-microsoft-com:vml" xmlns:wp14="http://schemas.microsoft.com/office/word/2010/wordprocessingDrawing" xmlns:wp="http://schemas.openxmlformats.org/drawingml/2006/wordprocessingDrawing" xmlns:w10="urn:schemas-microsoft-com:office:word" xmlns:w="http://schemas.openxmlformats.org/wordprocessingml/2006/main" xmlns:w14="http://schemas.microsoft.com/office/word/2010/wordml" xmlns:w15="http://schemas.microsoft.com/office/word/2012/wordml" xmlns:w16cid="http://schemas.microsoft.com/office/word/2016/wordml/cid" xmlns:w16se="http://schemas.microsoft.com/office/word/2015/wordml/symex" xmlns:wpg="http://schemas.microsoft.com/office/word/2010/wordprocessingGroup" xmlns:wpi="http://schemas.microsoft.com/office/word/2010/wordprocessingInk" xmlns:wne="http://schemas.microsoft.com/office/word/2006/wordml" xmlns:wps="http://schemas.microsoft.com/office/word/2010/wordprocessingShape" mc:Ignorable="w14 w15 w16se w16cid wp14">
+  <w:p>
+    <w:pPr>
+      <w:framePr w:wrap="none" w:vAnchor="text" w:hAnchor="margin" w:xAlign="center" w:y="1"/>
+      <w:rPr>
+        <w:rStyle w:val="Nmerodepgina"/>
+        <w:szCs w:val="20"/>
+      </w:rPr>
+    </w:pPr>
+    <w:r>
+      <w:rPr>
+        <w:rStyle w:val="Nmerodepgina"/>
+        <w:szCs w:val="20"/>
+        <w:lang w:val="en-US"/>
+      </w:rPr>
+      <w:fldChar w:fldCharType="begin"/>
+    </w:r>
+    <w:r>
+      <w:rPr>
+        <w:rStyle w:val="Nmerodepgina"/>
+        <w:szCs w:val="20"/>
+        <w:lang w:val="en-US"/>
+      </w:rPr>
+      <w:instrText xml:space="preserve">PAGE  </w:instrText>
+    </w:r>
+    <w:r>
+      <w:rPr>
+        <w:rStyle w:val="Nmerodepgina"/>
+        <w:szCs w:val="20"/>
+        <w:lang w:val="en-US"/>
+      </w:rPr>
+      <w:fldChar w:fldCharType="separate"/>
+    </w:r>
+    <w:r>
+      <w:rPr>
+        <w:rStyle w:val="Nmerodepgina"/>
+        <w:noProof/>
+        <w:szCs w:val="20"/>
+        <w:lang w:val="en-US"/>
+      </w:rPr>
+      <w:t>13</w:t>
+    </w:r>
+    <w:r>
+      <w:rPr>
+        <w:rStyle w:val="Nmerodepgina"/>
+        <w:szCs w:val="20"/>
+        <w:lang w:val="en-US"/>
+      </w:rPr>
+      <w:fldChar w:fldCharType="end"/>
+    </w:r>
+  </w:p>
+  <w:p>
+    <w:pPr>
+      <w:rPr>
+        <w:b/>
+        <w:bCs/>
+      </w:rPr>
+    </w:pPr>
+  </w:p>
+</w:ftr>
+</file>
+
+<file path=word/footnotes.xml><?xml version="1.0" encoding="utf-8"?>
+<w:footnotes xmlns:wpc="http://schemas.microsoft.com/office/word/2010/wordprocessingCanvas" xmlns:cx="http://schemas.microsoft.com/office/drawing/2014/chartex" xmlns:cx1="http://schemas.microsoft.com/office/drawing/2015/9/8/chartex" xmlns:cx2="http://schemas.microsoft.com/office/drawing/2015/10/21/chartex" xmlns:cx3="http://schemas.microsoft.com/office/drawing/2016/5/9/chartex" xmlns:cx4="http://schemas.microsoft.com/office/drawing/2016/5/10/chartex" xmlns:cx5="http://schemas.microsoft.com/office/drawing/2016/5/11/chartex" xmlns:cx6="http://schemas.microsoft.com/office/drawing/2016/5/12/chartex" xmlns:cx7="http://schemas.microsoft.com/office/drawing/2016/5/13/chartex" xmlns:cx8="http://schemas.microsoft.com/office/drawing/2016/5/14/chartex" xmlns:mc="http://schemas.openxmlformats.org/markup-compatibility/2006" xmlns:aink="http://schemas.microsoft.com/office/drawing/2016/ink" xmlns:am3d="http://schemas.microsoft.com/office/drawing/2017/model3d" xmlns:o="urn:schemas-microsoft-com:office:office" xmlns:r="http://schemas.openxmlformats.org/officeDocument/2006/relationships" xmlns:m="http://schemas.openxmlformats.org/officeDocument/2006/math" xmlns:v="urn:schemas-microsoft-com:vml" xmlns:wp14="http://schemas.microsoft.com/office/word/2010/wordprocessingDrawing" xmlns:wp="http://schemas.openxmlformats.org/drawingml/2006/wordprocessingDrawing" xmlns:w10="urn:schemas-microsoft-com:office:word" xmlns:w="http://schemas.openxmlformats.org/wordprocessingml/2006/main" xmlns:w14="http://schemas.microsoft.com/office/word/2010/wordml" xmlns:w15="http://schemas.microsoft.com/office/word/2012/wordml" xmlns:w16cid="http://schemas.microsoft.com/office/word/2016/wordml/cid" xmlns:w16se="http://schemas.microsoft.com/office/word/2015/wordml/symex" xmlns:wpg="http://schemas.microsoft.com/office/word/2010/wordprocessingGroup" xmlns:wpi="http://schemas.microsoft.com/office/word/2010/wordprocessingInk" xmlns:wne="http://schemas.microsoft.com/office/word/2006/wordml" xmlns:wps="http://schemas.microsoft.com/office/word/2010/wordprocessingShape" mc:Ignorable="w14 w15 w16se w16cid wp14">
+  <w:footnote w:type="separator" w:id="-1">
+    <w:p>
+      <w:pPr>
+        <w:spacing w:line="240" w:lineRule="auto"/>
+      </w:pPr>
+      <w:r>
+        <w:separator/>
+      </w:r>
+    </w:p>
+  </w:footnote>
+  <w:footnote w:type="continuationSeparator" w:id="0">
+    <w:p>
+      <w:pPr>
+        <w:spacing w:line="240" w:lineRule="auto"/>
+      </w:pPr>
+      <w:r>
+        <w:continuationSeparator/>
+      </w:r>
+    </w:p>
+  </w:footnote>
+</w:footnotes>
 </file>
 
 <file path=word/header1.xml><?xml version="1.0" encoding="utf-8"?>
@@ -11748,6 +13927,28 @@
       <w:u w:val="single"/>
     </w:rPr>
   </w:style>
+  <w:style w:type="paragraph" w:styleId="Cabealho3">
+    <w:name w:val="heading 3"/>
+    <w:basedOn w:val="Normal"/>
+    <w:next w:val="Normal"/>
+    <w:link w:val="Cabealho3Carter"/>
+    <w:uiPriority w:val="9"/>
+    <w:semiHidden/>
+    <w:unhideWhenUsed/>
+    <w:qFormat/>
+    <w:rsid w:val="005A54AB"/>
+    <w:pPr>
+      <w:keepNext/>
+      <w:keepLines/>
+      <w:spacing w:before="40"/>
+      <w:outlineLvl w:val="2"/>
+    </w:pPr>
+    <w:rPr>
+      <w:rFonts w:asciiTheme="majorHAnsi" w:eastAsiaTheme="majorEastAsia" w:hAnsiTheme="majorHAnsi" w:cstheme="majorBidi"/>
+      <w:color w:val="1F3763" w:themeColor="accent1" w:themeShade="7F"/>
+      <w:szCs w:val="24"/>
+    </w:rPr>
+  </w:style>
   <w:style w:type="character" w:default="1" w:styleId="Tipodeletrapredefinidodopargrafo">
     <w:name w:val="Default Paragraph Font"/>
     <w:uiPriority w:val="1"/>
@@ -12115,6 +14316,129 @@
       <w:u w:val="single"/>
     </w:rPr>
   </w:style>
+  <w:style w:type="paragraph" w:styleId="Cabealho">
+    <w:name w:val="header"/>
+    <w:basedOn w:val="Normal"/>
+    <w:link w:val="CabealhoCarter"/>
+    <w:uiPriority w:val="99"/>
+    <w:unhideWhenUsed/>
+    <w:rsid w:val="005A54AB"/>
+    <w:pPr>
+      <w:tabs>
+        <w:tab w:val="center" w:pos="4252"/>
+        <w:tab w:val="right" w:pos="8504"/>
+      </w:tabs>
+      <w:spacing w:line="240" w:lineRule="auto"/>
+    </w:pPr>
+  </w:style>
+  <w:style w:type="character" w:customStyle="1" w:styleId="CabealhoCarter">
+    <w:name w:val="Cabeçalho Caráter"/>
+    <w:basedOn w:val="Tipodeletrapredefinidodopargrafo"/>
+    <w:link w:val="Cabealho"/>
+    <w:uiPriority w:val="99"/>
+    <w:rsid w:val="005A54AB"/>
+    <w:rPr>
+      <w:rFonts w:ascii="Times New Roman" w:hAnsi="Times New Roman"/>
+      <w:sz w:val="24"/>
+    </w:rPr>
+  </w:style>
+  <w:style w:type="paragraph" w:styleId="Rodap">
+    <w:name w:val="footer"/>
+    <w:basedOn w:val="Normal"/>
+    <w:link w:val="RodapCarter"/>
+    <w:uiPriority w:val="99"/>
+    <w:unhideWhenUsed/>
+    <w:rsid w:val="005A54AB"/>
+    <w:pPr>
+      <w:tabs>
+        <w:tab w:val="center" w:pos="4252"/>
+        <w:tab w:val="right" w:pos="8504"/>
+      </w:tabs>
+      <w:spacing w:line="240" w:lineRule="auto"/>
+    </w:pPr>
+  </w:style>
+  <w:style w:type="character" w:customStyle="1" w:styleId="RodapCarter">
+    <w:name w:val="Rodapé Caráter"/>
+    <w:basedOn w:val="Tipodeletrapredefinidodopargrafo"/>
+    <w:link w:val="Rodap"/>
+    <w:uiPriority w:val="99"/>
+    <w:rsid w:val="005A54AB"/>
+    <w:rPr>
+      <w:rFonts w:ascii="Times New Roman" w:hAnsi="Times New Roman"/>
+      <w:sz w:val="24"/>
+    </w:rPr>
+  </w:style>
+  <w:style w:type="paragraph" w:styleId="ndicedeilustraes">
+    <w:name w:val="table of figures"/>
+    <w:basedOn w:val="Normal"/>
+    <w:next w:val="Normal"/>
+    <w:uiPriority w:val="99"/>
+    <w:unhideWhenUsed/>
+    <w:rsid w:val="005A54AB"/>
+  </w:style>
+  <w:style w:type="character" w:styleId="Hiperligao">
+    <w:name w:val="Hyperlink"/>
+    <w:basedOn w:val="Tipodeletrapredefinidodopargrafo"/>
+    <w:uiPriority w:val="99"/>
+    <w:unhideWhenUsed/>
+    <w:rsid w:val="005A54AB"/>
+    <w:rPr>
+      <w:color w:val="0563C1" w:themeColor="hyperlink"/>
+      <w:u w:val="single"/>
+    </w:rPr>
+  </w:style>
+  <w:style w:type="character" w:customStyle="1" w:styleId="Cabealho3Carter">
+    <w:name w:val="Cabeçalho 3 Caráter"/>
+    <w:basedOn w:val="Tipodeletrapredefinidodopargrafo"/>
+    <w:link w:val="Cabealho3"/>
+    <w:uiPriority w:val="9"/>
+    <w:semiHidden/>
+    <w:rsid w:val="005A54AB"/>
+    <w:rPr>
+      <w:rFonts w:asciiTheme="majorHAnsi" w:eastAsiaTheme="majorEastAsia" w:hAnsiTheme="majorHAnsi" w:cstheme="majorBidi"/>
+      <w:color w:val="1F3763" w:themeColor="accent1" w:themeShade="7F"/>
+      <w:sz w:val="24"/>
+      <w:szCs w:val="24"/>
+    </w:rPr>
+  </w:style>
+  <w:style w:type="paragraph" w:styleId="ndice1">
+    <w:name w:val="toc 1"/>
+    <w:basedOn w:val="Normal"/>
+    <w:next w:val="Normal"/>
+    <w:autoRedefine/>
+    <w:uiPriority w:val="39"/>
+    <w:unhideWhenUsed/>
+    <w:rsid w:val="005A54AB"/>
+    <w:pPr>
+      <w:spacing w:after="100"/>
+    </w:pPr>
+  </w:style>
+  <w:style w:type="paragraph" w:styleId="ndice2">
+    <w:name w:val="toc 2"/>
+    <w:basedOn w:val="Normal"/>
+    <w:next w:val="Normal"/>
+    <w:autoRedefine/>
+    <w:uiPriority w:val="39"/>
+    <w:unhideWhenUsed/>
+    <w:rsid w:val="005A54AB"/>
+    <w:pPr>
+      <w:spacing w:after="100"/>
+      <w:ind w:left="240"/>
+    </w:pPr>
+  </w:style>
+  <w:style w:type="paragraph" w:styleId="ndice3">
+    <w:name w:val="toc 3"/>
+    <w:basedOn w:val="Normal"/>
+    <w:next w:val="Normal"/>
+    <w:autoRedefine/>
+    <w:uiPriority w:val="39"/>
+    <w:unhideWhenUsed/>
+    <w:rsid w:val="005A54AB"/>
+    <w:pPr>
+      <w:spacing w:after="100"/>
+      <w:ind w:left="480"/>
+    </w:pPr>
+  </w:style>
 </w:styles>
 </file>
 
@@ -12377,4 +14701,16 @@
     </a:ext>
   </a:extLst>
 </a:theme>
+</file>
+
+<file path=customXml/item1.xml><?xml version="1.0" encoding="utf-8"?>
+<b:Sources xmlns:b="http://schemas.openxmlformats.org/officeDocument/2006/bibliography" xmlns="http://schemas.openxmlformats.org/officeDocument/2006/bibliography" SelectedStyle="\APASixthEditionOfficeOnline.xsl" StyleName="APA" Version="6"/>
+</file>
+
+<file path=customXml/itemProps1.xml><?xml version="1.0" encoding="utf-8"?>
+<ds:datastoreItem xmlns:ds="http://schemas.openxmlformats.org/officeDocument/2006/customXml" ds:itemID="{3C6B01C5-5230-4D09-9493-7ABE932B92BE}">
+  <ds:schemaRefs>
+    <ds:schemaRef ds:uri="http://schemas.openxmlformats.org/officeDocument/2006/bibliography"/>
+  </ds:schemaRefs>
+</ds:datastoreItem>
 </file>
</xml_diff>

<commit_message>
Alteração do diagrama de casos de uso
Atualização do diagrama de casos de uso e alteração no respetivo relatório
</commit_message>
<xml_diff>
--- a/Doc/Eng. Software II/1. RelatórioEngSoftwareII v1.docx
+++ b/Doc/Eng. Software II/1. RelatórioEngSoftwareII v1.docx
@@ -1,6 +1,6 @@
 
 <file path=word/document.xml><?xml version="1.0" encoding="utf-8"?>
-<w:document xmlns:wpc="http://schemas.microsoft.com/office/word/2010/wordprocessingCanvas" xmlns:cx="http://schemas.microsoft.com/office/drawing/2014/chartex" xmlns:cx1="http://schemas.microsoft.com/office/drawing/2015/9/8/chartex" xmlns:cx2="http://schemas.microsoft.com/office/drawing/2015/10/21/chartex" xmlns:cx3="http://schemas.microsoft.com/office/drawing/2016/5/9/chartex" xmlns:cx4="http://schemas.microsoft.com/office/drawing/2016/5/10/chartex" xmlns:cx5="http://schemas.microsoft.com/office/drawing/2016/5/11/chartex" xmlns:cx6="http://schemas.microsoft.com/office/drawing/2016/5/12/chartex" xmlns:cx7="http://schemas.microsoft.com/office/drawing/2016/5/13/chartex" xmlns:cx8="http://schemas.microsoft.com/office/drawing/2016/5/14/chartex" xmlns:mc="http://schemas.openxmlformats.org/markup-compatibility/2006" xmlns:aink="http://schemas.microsoft.com/office/drawing/2016/ink" xmlns:am3d="http://schemas.microsoft.com/office/drawing/2017/model3d" xmlns:o="urn:schemas-microsoft-com:office:office" xmlns:r="http://schemas.openxmlformats.org/officeDocument/2006/relationships" xmlns:m="http://schemas.openxmlformats.org/officeDocument/2006/math" xmlns:v="urn:schemas-microsoft-com:vml" xmlns:wp14="http://schemas.microsoft.com/office/word/2010/wordprocessingDrawing" xmlns:wp="http://schemas.openxmlformats.org/drawingml/2006/wordprocessingDrawing" xmlns:w10="urn:schemas-microsoft-com:office:word" xmlns:w="http://schemas.openxmlformats.org/wordprocessingml/2006/main" xmlns:w14="http://schemas.microsoft.com/office/word/2010/wordml" xmlns:w15="http://schemas.microsoft.com/office/word/2012/wordml" xmlns:w16cid="http://schemas.microsoft.com/office/word/2016/wordml/cid" xmlns:w16se="http://schemas.microsoft.com/office/word/2015/wordml/symex" xmlns:wpg="http://schemas.microsoft.com/office/word/2010/wordprocessingGroup" xmlns:wpi="http://schemas.microsoft.com/office/word/2010/wordprocessingInk" xmlns:wne="http://schemas.microsoft.com/office/word/2006/wordml" xmlns:wps="http://schemas.microsoft.com/office/word/2010/wordprocessingShape" mc:Ignorable="w14 w15 w16se w16cid wp14">
+<w:document xmlns:wpc="http://schemas.microsoft.com/office/word/2010/wordprocessingCanvas" xmlns:cx="http://schemas.microsoft.com/office/drawing/2014/chartex" xmlns:cx1="http://schemas.microsoft.com/office/drawing/2015/9/8/chartex" xmlns:mc="http://schemas.openxmlformats.org/markup-compatibility/2006" xmlns:o="urn:schemas-microsoft-com:office:office" xmlns:r="http://schemas.openxmlformats.org/officeDocument/2006/relationships" xmlns:m="http://schemas.openxmlformats.org/officeDocument/2006/math" xmlns:v="urn:schemas-microsoft-com:vml" xmlns:wp14="http://schemas.microsoft.com/office/word/2010/wordprocessingDrawing" xmlns:wp="http://schemas.openxmlformats.org/drawingml/2006/wordprocessingDrawing" xmlns:w10="urn:schemas-microsoft-com:office:word" xmlns:w="http://schemas.openxmlformats.org/wordprocessingml/2006/main" xmlns:w14="http://schemas.microsoft.com/office/word/2010/wordml" xmlns:w15="http://schemas.microsoft.com/office/word/2012/wordml" xmlns:w16se="http://schemas.microsoft.com/office/word/2015/wordml/symex" xmlns:wpg="http://schemas.microsoft.com/office/word/2010/wordprocessingGroup" xmlns:wpi="http://schemas.microsoft.com/office/word/2010/wordprocessingInk" xmlns:wne="http://schemas.microsoft.com/office/word/2006/wordml" xmlns:wps="http://schemas.microsoft.com/office/word/2010/wordprocessingShape" mc:Ignorable="w14 w15 w16se wp14">
   <w:body>
     <w:p>
       <w:pPr>
@@ -3490,7 +3490,7 @@
     </w:p>
     <w:tbl>
       <w:tblPr>
-        <w:tblStyle w:val="TabelacomGrelha"/>
+        <w:tblStyle w:val="Tabelacomgrelha"/>
         <w:tblW w:w="0" w:type="auto"/>
         <w:tblLook w:val="04A0" w:firstRow="1" w:lastRow="0" w:firstColumn="1" w:lastColumn="0" w:noHBand="0" w:noVBand="1"/>
       </w:tblPr>
@@ -6422,19 +6422,19 @@
       <w:pPr>
         <w:pStyle w:val="Cabealho2"/>
       </w:pPr>
-      <w:bookmarkStart w:id="9" w:name="_Hlk496190922"/>
-      <w:bookmarkStart w:id="10" w:name="_Toc498518300"/>
-      <w:bookmarkStart w:id="11" w:name="_Toc498518335"/>
+      <w:bookmarkStart w:id="9" w:name="_Toc498518300"/>
+      <w:bookmarkStart w:id="10" w:name="_Toc498518335"/>
+      <w:bookmarkStart w:id="11" w:name="_Hlk496190922"/>
       <w:r>
         <w:t>TwoTierView</w:t>
       </w:r>
       <w:r>
         <w:t xml:space="preserve"> – Janilta Pires</w:t>
       </w:r>
+      <w:bookmarkEnd w:id="9"/>
       <w:bookmarkEnd w:id="10"/>
-      <w:bookmarkEnd w:id="11"/>
-    </w:p>
-    <w:bookmarkEnd w:id="9"/>
+    </w:p>
+    <w:bookmarkEnd w:id="11"/>
     <w:p>
       <w:r>
         <w:tab/>
@@ -6714,7 +6714,7 @@
     </w:p>
     <w:tbl>
       <w:tblPr>
-        <w:tblStyle w:val="TabelacomGrelha"/>
+        <w:tblStyle w:val="Tabelacomgrelha"/>
         <w:tblW w:w="0" w:type="auto"/>
         <w:jc w:val="center"/>
         <w:tblLook w:val="04A0" w:firstRow="1" w:lastRow="0" w:firstColumn="1" w:lastColumn="0" w:noHBand="0" w:noVBand="1"/>
@@ -7230,7 +7230,7 @@
     </w:p>
     <w:tbl>
       <w:tblPr>
-        <w:tblStyle w:val="TabelacomGrelha"/>
+        <w:tblStyle w:val="Tabelacomgrelha"/>
         <w:tblW w:w="0" w:type="auto"/>
         <w:jc w:val="center"/>
         <w:tblLook w:val="04A0" w:firstRow="1" w:lastRow="0" w:firstColumn="1" w:lastColumn="0" w:noHBand="0" w:noVBand="1"/>
@@ -7688,7 +7688,7 @@
     </w:p>
     <w:tbl>
       <w:tblPr>
-        <w:tblStyle w:val="TabelacomGrelha"/>
+        <w:tblStyle w:val="Tabelacomgrelha"/>
         <w:tblW w:w="0" w:type="auto"/>
         <w:jc w:val="center"/>
         <w:tblLook w:val="04A0" w:firstRow="1" w:lastRow="0" w:firstColumn="1" w:lastColumn="0" w:noHBand="0" w:noVBand="1"/>
@@ -8184,31 +8184,21 @@
       </w:pPr>
       <w:r>
         <w:rPr>
-          <w:b/>
-        </w:rPr>
-        <w:t>Com casos de uso fora da fronteira</w:t>
-      </w:r>
-    </w:p>
-    <w:p>
-      <w:pPr>
-        <w:ind w:left="708"/>
-      </w:pPr>
-      <w:r>
-        <w:rPr>
           <w:noProof/>
+          <w:lang w:eastAsia="pt-PT"/>
         </w:rPr>
         <mc:AlternateContent>
           <mc:Choice Requires="wpg">
             <w:drawing>
-              <wp:anchor distT="0" distB="0" distL="114300" distR="114300" simplePos="0" relativeHeight="251662336" behindDoc="0" locked="0" layoutInCell="1" allowOverlap="1" wp14:anchorId="68D1CFDC" wp14:editId="561FD714">
+              <wp:anchor distT="0" distB="0" distL="114300" distR="114300" simplePos="0" relativeHeight="251662336" behindDoc="0" locked="0" layoutInCell="1" allowOverlap="1" wp14:anchorId="68D1CFDC" wp14:editId="5143D257">
                 <wp:simplePos x="0" y="0"/>
                 <wp:positionH relativeFrom="margin">
-                  <wp:align>center</wp:align>
+                  <wp:posOffset>-547370</wp:posOffset>
                 </wp:positionH>
                 <wp:positionV relativeFrom="paragraph">
-                  <wp:posOffset>106680</wp:posOffset>
+                  <wp:posOffset>251460</wp:posOffset>
                 </wp:positionV>
-                <wp:extent cx="6492860" cy="4376420"/>
+                <wp:extent cx="6492240" cy="4490720"/>
                 <wp:effectExtent l="0" t="0" r="3810" b="5080"/>
                 <wp:wrapNone/>
                 <wp:docPr id="4" name="Grupo 4"/>
@@ -8220,9 +8210,9 @@
                       <wpg:grpSpPr>
                         <a:xfrm>
                           <a:off x="0" y="0"/>
-                          <a:ext cx="6492860" cy="4376420"/>
-                          <a:chOff x="0" y="0"/>
-                          <a:chExt cx="5400040" cy="3639820"/>
+                          <a:ext cx="6492240" cy="4490720"/>
+                          <a:chOff x="0" y="-95328"/>
+                          <a:chExt cx="5400040" cy="3735148"/>
                         </a:xfrm>
                       </wpg:grpSpPr>
                       <pic:pic xmlns:pic="http://schemas.openxmlformats.org/drawingml/2006/picture">
@@ -8246,8 +8236,8 @@
                         </pic:blipFill>
                         <pic:spPr>
                           <a:xfrm>
-                            <a:off x="0" y="0"/>
-                            <a:ext cx="5400040" cy="3321685"/>
+                            <a:off x="253526" y="-95328"/>
+                            <a:ext cx="5024934" cy="3638839"/>
                           </a:xfrm>
                           <a:prstGeom prst="rect">
                             <a:avLst/>
@@ -8361,7 +8351,7 @@
           </mc:Choice>
           <mc:Fallback>
             <w:pict>
-              <v:group w14:anchorId="68D1CFDC" id="Grupo 4" o:spid="_x0000_s1027" style="position:absolute;left:0;text-align:left;margin-left:0;margin-top:8.4pt;width:511.25pt;height:344.6pt;z-index:251662336;mso-position-horizontal:center;mso-position-horizontal-relative:margin;mso-width-relative:margin;mso-height-relative:margin" coordsize="54000,36398" o:gfxdata="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">
+              <v:group w14:anchorId="68D1CFDC" id="Grupo 4" o:spid="_x0000_s1027" style="position:absolute;left:0;text-align:left;margin-left:-43.1pt;margin-top:19.8pt;width:511.2pt;height:353.6pt;z-index:251662336;mso-position-horizontal-relative:margin;mso-width-relative:margin;mso-height-relative:margin" coordorigin=",-953" coordsize="54000,37351" o:gfxdata="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">
                 <v:shapetype id="_x0000_t75" coordsize="21600,21600" o:spt="75" o:preferrelative="t" path="m@4@5l@4@11@9@11@9@5xe" filled="f" stroked="f">
                   <v:stroke joinstyle="miter"/>
                   <v:formulas>
@@ -8381,8 +8371,9 @@
                   <v:path o:extrusionok="f" gradientshapeok="t" o:connecttype="rect"/>
                   <o:lock v:ext="edit" aspectratio="t"/>
                 </v:shapetype>
-                <v:shape id="Imagem 2" o:spid="_x0000_s1028" type="#_x0000_t75" style="position:absolute;width:54000;height:33216;visibility:visible;mso-wrap-style:square" o:gfxdata="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">
+                <v:shape id="Imagem 2" o:spid="_x0000_s1028" type="#_x0000_t75" style="position:absolute;left:2535;top:-953;width:50249;height:36388;visibility:visible;mso-wrap-style:square" o:gfxdata="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">
                   <v:imagedata r:id="rId20" o:title=""/>
+                  <v:path arrowok="t"/>
                 </v:shape>
                 <v:shape id="Caixa de texto 1" o:spid="_x0000_s1029" type="#_x0000_t202" style="position:absolute;top:33813;width:54000;height:2585;visibility:visible;mso-wrap-style:square;v-text-anchor:top" o:gfxdata="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" stroked="f">
                   <v:textbox inset="0,0,0,0">
@@ -8460,6 +8451,12 @@
           </mc:Fallback>
         </mc:AlternateContent>
       </w:r>
+      <w:r>
+        <w:rPr>
+          <w:b/>
+        </w:rPr>
+        <w:t>Com casos de uso fora da fronteira</w:t>
+      </w:r>
     </w:p>
     <w:p>
       <w:pPr>
@@ -8554,19 +8551,26 @@
     <w:p>
       <w:pPr>
         <w:ind w:left="708"/>
+      </w:pPr>
+    </w:p>
+    <w:p>
+      <w:pPr>
+        <w:ind w:left="708"/>
         <w:rPr>
           <w:b/>
         </w:rPr>
       </w:pPr>
+      <w:bookmarkStart w:id="25" w:name="_GoBack"/>
       <w:r>
         <w:rPr>
           <w:b/>
           <w:noProof/>
+          <w:lang w:eastAsia="pt-PT"/>
         </w:rPr>
         <mc:AlternateContent>
           <mc:Choice Requires="wpg">
             <w:drawing>
-              <wp:anchor distT="0" distB="0" distL="114300" distR="114300" simplePos="0" relativeHeight="251665408" behindDoc="0" locked="0" layoutInCell="1" allowOverlap="1" wp14:anchorId="3A07D74F" wp14:editId="1E8B03D8">
+              <wp:anchor distT="0" distB="0" distL="114300" distR="114300" simplePos="0" relativeHeight="251665408" behindDoc="0" locked="0" layoutInCell="1" allowOverlap="1" wp14:anchorId="3A07D74F" wp14:editId="0E70E72F">
                 <wp:simplePos x="0" y="0"/>
                 <wp:positionH relativeFrom="margin">
                   <wp:align>center</wp:align>
@@ -8612,8 +8616,8 @@
                         </pic:blipFill>
                         <pic:spPr>
                           <a:xfrm>
-                            <a:off x="0" y="0"/>
-                            <a:ext cx="5400040" cy="3790315"/>
+                            <a:off x="82715" y="0"/>
+                            <a:ext cx="5234608" cy="3790315"/>
                           </a:xfrm>
                           <a:prstGeom prst="rect">
                             <a:avLst/>
@@ -8651,7 +8655,7 @@
                                   <w:sz w:val="24"/>
                                 </w:rPr>
                               </w:pPr>
-                              <w:bookmarkStart w:id="25" w:name="_Toc498518245"/>
+                              <w:bookmarkStart w:id="26" w:name="_Toc498518245"/>
                               <w:r>
                                 <w:rPr>
                                   <w:i w:val="0"/>
@@ -8702,7 +8706,7 @@
                                 </w:rPr>
                                 <w:t xml:space="preserve"> - Diagrama de casos de uso, apenas casos de uso dentro da fronteira</w:t>
                               </w:r>
-                              <w:bookmarkEnd w:id="25"/>
+                              <w:bookmarkEnd w:id="26"/>
                             </w:p>
                           </w:txbxContent>
                         </wps:txbx>
@@ -8727,9 +8731,10 @@
           </mc:Choice>
           <mc:Fallback>
             <w:pict>
-              <v:group w14:anchorId="3A07D74F" id="Grupo 7" o:spid="_x0000_s1030" style="position:absolute;left:0;text-align:left;margin-left:0;margin-top:25.9pt;width:519.75pt;height:395.25pt;z-index:251665408;mso-position-horizontal:center;mso-position-horizontal-relative:margin;mso-width-relative:margin;mso-height-relative:margin" coordsize="54000,41065" o:gfxdata="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